<commit_message>
* Switched to Node.JS engine for backend * Added sceleton for angular application * Implemented basic server * Implemented authentification * Implemented queue resolving
</commit_message>
<xml_diff>
--- a/PRD.docx
+++ b/PRD.docx
@@ -158,15 +158,7 @@
           <w:sz w:val="28"/>
           <w:szCs w:val="28"/>
         </w:rPr>
-        <w:t xml:space="preserve"> Точки соперника, попавшие в зону окружения далее не участвуют в образовании</w:t>
-      </w:r>
-      <w:r>
-        <w:rPr>
-          <w:rFonts w:ascii="Times New Roman" w:hAnsi="Times New Roman" w:cs="Times New Roman"/>
-          <w:sz w:val="28"/>
-          <w:szCs w:val="28"/>
-        </w:rPr>
-        <w:t xml:space="preserve"> новых зон окружения. </w:t>
+        <w:t xml:space="preserve"> Точки соперника, попавшие в зону окружения далее не участвуют в образовании новых зон окружения. </w:t>
       </w:r>
       <w:r>
         <w:rPr>
@@ -341,8 +333,10 @@
           <w:szCs w:val="28"/>
           <w:lang w:val="en-US"/>
         </w:rPr>
-        <w:t>PHP</w:t>
-      </w:r>
+        <w:t>JavaScript</w:t>
+      </w:r>
+      <w:bookmarkStart w:id="0" w:name="_GoBack"/>
+      <w:bookmarkEnd w:id="0"/>
       <w:r>
         <w:rPr>
           <w:rFonts w:ascii="Times New Roman" w:hAnsi="Times New Roman" w:cs="Times New Roman"/>
@@ -748,23 +742,13 @@
           <w:sz w:val="28"/>
           <w:szCs w:val="28"/>
         </w:rPr>
-        <w:t xml:space="preserve"> </w:t>
-      </w:r>
-      <w:r>
-        <w:rPr>
-          <w:rFonts w:ascii="Times New Roman" w:hAnsi="Times New Roman" w:cs="Times New Roman"/>
-          <w:sz w:val="28"/>
-          <w:szCs w:val="28"/>
-          <w:highlight w:val="yellow"/>
-        </w:rPr>
-        <w:t>После нажатия кнопки программа должна отобразить панель, содержащую надпись «ожидание ответа», к</w:t>
-      </w:r>
-      <w:r>
-        <w:rPr>
-          <w:rFonts w:ascii="Times New Roman" w:hAnsi="Times New Roman" w:cs="Times New Roman"/>
-          <w:sz w:val="28"/>
-          <w:szCs w:val="28"/>
-          <w:highlight w:val="yellow"/>
+        <w:t xml:space="preserve"> После нажатия кнопки программа должна отобразить панель, содержащую надпись «ожидание ответа», к</w:t>
+      </w:r>
+      <w:r>
+        <w:rPr>
+          <w:rFonts w:ascii="Times New Roman" w:hAnsi="Times New Roman" w:cs="Times New Roman"/>
+          <w:sz w:val="28"/>
+          <w:szCs w:val="28"/>
         </w:rPr>
         <w:t>нопку, позволяющую отменить выбор</w:t>
       </w:r>
@@ -773,7 +757,6 @@
           <w:rFonts w:ascii="Times New Roman" w:hAnsi="Times New Roman" w:cs="Times New Roman"/>
           <w:sz w:val="28"/>
           <w:szCs w:val="28"/>
-          <w:highlight w:val="yellow"/>
         </w:rPr>
         <w:t xml:space="preserve"> и таймер обратного отсчета, имеющий начальное значение 15 секунд. По окончании времени, либо при отказе соперника программа должна отобразить сообщение о том, что соперник отказался от игры.</w:t>
       </w:r>
@@ -782,7 +765,6 @@
           <w:rFonts w:ascii="Times New Roman" w:hAnsi="Times New Roman" w:cs="Times New Roman"/>
           <w:sz w:val="28"/>
           <w:szCs w:val="28"/>
-          <w:highlight w:val="yellow"/>
         </w:rPr>
         <w:t xml:space="preserve"> У выбранного соперника программа должна вывести подтверждение, содержащее информацию об игроке, выразившем ж</w:t>
       </w:r>
@@ -791,7 +773,6 @@
           <w:rFonts w:ascii="Times New Roman" w:hAnsi="Times New Roman" w:cs="Times New Roman"/>
           <w:sz w:val="28"/>
           <w:szCs w:val="28"/>
-          <w:highlight w:val="yellow"/>
         </w:rPr>
         <w:t xml:space="preserve">елание </w:t>
       </w:r>
@@ -800,7 +781,6 @@
           <w:rFonts w:ascii="Times New Roman" w:hAnsi="Times New Roman" w:cs="Times New Roman"/>
           <w:sz w:val="28"/>
           <w:szCs w:val="28"/>
-          <w:highlight w:val="yellow"/>
         </w:rPr>
         <w:t>сразиться с ним,</w:t>
       </w:r>
@@ -809,7 +789,6 @@
           <w:rFonts w:ascii="Times New Roman" w:hAnsi="Times New Roman" w:cs="Times New Roman"/>
           <w:sz w:val="28"/>
           <w:szCs w:val="28"/>
-          <w:highlight w:val="yellow"/>
         </w:rPr>
         <w:t xml:space="preserve"> кнопку</w:t>
       </w:r>
@@ -818,7 +797,6 @@
           <w:rFonts w:ascii="Times New Roman" w:hAnsi="Times New Roman" w:cs="Times New Roman"/>
           <w:sz w:val="28"/>
           <w:szCs w:val="28"/>
-          <w:highlight w:val="yellow"/>
         </w:rPr>
         <w:t>, с помощ</w:t>
       </w:r>
@@ -827,9 +805,32 @@
           <w:rFonts w:ascii="Times New Roman" w:hAnsi="Times New Roman" w:cs="Times New Roman"/>
           <w:sz w:val="28"/>
           <w:szCs w:val="28"/>
-          <w:highlight w:val="yellow"/>
         </w:rPr>
         <w:t>ью которой он может начать игру, кнопку, с помощью которой он может отказаться от игры и аналогичный таймер обратного отсчета, как и у инициатора игры.</w:t>
+      </w:r>
+      <w:r>
+        <w:rPr>
+          <w:rFonts w:ascii="Times New Roman" w:hAnsi="Times New Roman" w:cs="Times New Roman"/>
+          <w:sz w:val="28"/>
+          <w:szCs w:val="28"/>
+        </w:rPr>
+        <w:t xml:space="preserve"> По окончании времени </w:t>
+      </w:r>
+      <w:r>
+        <w:rPr>
+          <w:rFonts w:ascii="Times New Roman" w:hAnsi="Times New Roman" w:cs="Times New Roman"/>
+          <w:sz w:val="28"/>
+          <w:szCs w:val="28"/>
+        </w:rPr>
+        <w:t>программа должна отобразить сообщение о том</w:t>
+      </w:r>
+      <w:r>
+        <w:rPr>
+          <w:rFonts w:ascii="Times New Roman" w:hAnsi="Times New Roman" w:cs="Times New Roman"/>
+          <w:sz w:val="28"/>
+          <w:szCs w:val="28"/>
+        </w:rPr>
+        <w:t>, что время ожидания истекло.</w:t>
       </w:r>
     </w:p>
     <w:p>
@@ -848,15 +849,7 @@
           <w:szCs w:val="28"/>
         </w:rPr>
         <w:tab/>
-        <w:t>После начала игры программа до</w:t>
-      </w:r>
-      <w:r>
-        <w:rPr>
-          <w:rFonts w:ascii="Times New Roman" w:hAnsi="Times New Roman" w:cs="Times New Roman"/>
-          <w:sz w:val="28"/>
-          <w:szCs w:val="28"/>
-        </w:rPr>
-        <w:t>лжна обоим игрокам вывести одинаковое пустое поле, имя пользователя и счет первого игрока слева от поля,</w:t>
+        <w:t>После начала игры программа должна обоим игрокам вывести одинаковое пустое поле, имя пользователя и счет первого игрока слева от поля,</w:t>
       </w:r>
       <w:r>
         <w:rPr>
@@ -960,6 +953,30 @@
           <w:sz w:val="28"/>
           <w:szCs w:val="28"/>
         </w:rPr>
+        <w:t xml:space="preserve"> Также программа должна предоставить возможность либо </w:t>
+      </w:r>
+      <w:r>
+        <w:rPr>
+          <w:rFonts w:ascii="Times New Roman" w:hAnsi="Times New Roman" w:cs="Times New Roman"/>
+          <w:sz w:val="28"/>
+          <w:szCs w:val="28"/>
+        </w:rPr>
+        <w:t xml:space="preserve">предложить сопернику </w:t>
+      </w:r>
+      <w:r>
+        <w:rPr>
+          <w:rFonts w:ascii="Times New Roman" w:hAnsi="Times New Roman" w:cs="Times New Roman"/>
+          <w:sz w:val="28"/>
+          <w:szCs w:val="28"/>
+        </w:rPr>
+        <w:t>ничью, либо</w:t>
+      </w:r>
+      <w:r>
+        <w:rPr>
+          <w:rFonts w:ascii="Times New Roman" w:hAnsi="Times New Roman" w:cs="Times New Roman"/>
+          <w:sz w:val="28"/>
+          <w:szCs w:val="28"/>
+        </w:rPr>
         <w:t xml:space="preserve"> </w:t>
       </w:r>
       <w:r>
@@ -967,34 +984,94 @@
           <w:rFonts w:ascii="Times New Roman" w:hAnsi="Times New Roman" w:cs="Times New Roman"/>
           <w:sz w:val="28"/>
           <w:szCs w:val="28"/>
-          <w:highlight w:val="yellow"/>
-        </w:rPr>
-        <w:t xml:space="preserve">Также программа должна предоставить возможность либо </w:t>
-      </w:r>
-      <w:r>
-        <w:rPr>
-          <w:rFonts w:ascii="Times New Roman" w:hAnsi="Times New Roman" w:cs="Times New Roman"/>
-          <w:sz w:val="28"/>
-          <w:szCs w:val="28"/>
-          <w:highlight w:val="yellow"/>
-        </w:rPr>
-        <w:t xml:space="preserve">предложить сопернику </w:t>
-      </w:r>
-      <w:r>
-        <w:rPr>
-          <w:rFonts w:ascii="Times New Roman" w:hAnsi="Times New Roman" w:cs="Times New Roman"/>
-          <w:sz w:val="28"/>
-          <w:szCs w:val="28"/>
-          <w:highlight w:val="yellow"/>
-        </w:rPr>
-        <w:t>ничью, либо</w:t>
-      </w:r>
-      <w:r>
-        <w:rPr>
-          <w:rFonts w:ascii="Times New Roman" w:hAnsi="Times New Roman" w:cs="Times New Roman"/>
-          <w:sz w:val="28"/>
-          <w:szCs w:val="28"/>
-          <w:highlight w:val="yellow"/>
+        </w:rPr>
+        <w:t>завершить игру с текущим счетом</w:t>
+      </w:r>
+      <w:r>
+        <w:rPr>
+          <w:rFonts w:ascii="Times New Roman" w:hAnsi="Times New Roman" w:cs="Times New Roman"/>
+          <w:sz w:val="28"/>
+          <w:szCs w:val="28"/>
+        </w:rPr>
+        <w:t xml:space="preserve"> путем нажатия на специальные кнопки, расположенные </w:t>
+      </w:r>
+      <w:r>
+        <w:rPr>
+          <w:rFonts w:ascii="Times New Roman" w:hAnsi="Times New Roman" w:cs="Times New Roman"/>
+          <w:sz w:val="28"/>
+          <w:szCs w:val="28"/>
+        </w:rPr>
+        <w:t>под полем</w:t>
+      </w:r>
+      <w:r>
+        <w:rPr>
+          <w:rFonts w:ascii="Times New Roman" w:hAnsi="Times New Roman" w:cs="Times New Roman"/>
+          <w:sz w:val="28"/>
+          <w:szCs w:val="28"/>
+        </w:rPr>
+        <w:t>.</w:t>
+      </w:r>
+      <w:r>
+        <w:rPr>
+          <w:rFonts w:ascii="Times New Roman" w:hAnsi="Times New Roman" w:cs="Times New Roman"/>
+          <w:sz w:val="28"/>
+          <w:szCs w:val="28"/>
+        </w:rPr>
+        <w:t xml:space="preserve"> После нажатия кнопки программа должна отобразить панель, содержащую надпись «ожидание ответа», кнопку, позволяющую отменить предложение и таймер обратного отсчета, имеющий начальное значение 15 секунд. По окончании времени, либо при отказе соперника программа должна отобразить сообщение о том, что соперник отказался от предложения. У выбранного соперника программа должна вывести подтверждение</w:t>
+      </w:r>
+      <w:r>
+        <w:rPr>
+          <w:rFonts w:ascii="Times New Roman" w:hAnsi="Times New Roman" w:cs="Times New Roman"/>
+          <w:sz w:val="28"/>
+          <w:szCs w:val="28"/>
+        </w:rPr>
+        <w:t>, содержащее</w:t>
+      </w:r>
+      <w:r>
+        <w:rPr>
+          <w:rFonts w:ascii="Times New Roman" w:hAnsi="Times New Roman" w:cs="Times New Roman"/>
+          <w:sz w:val="28"/>
+          <w:szCs w:val="28"/>
+        </w:rPr>
+        <w:t xml:space="preserve"> кнопку, с помощью которой он может </w:t>
+      </w:r>
+      <w:r>
+        <w:rPr>
+          <w:rFonts w:ascii="Times New Roman" w:hAnsi="Times New Roman" w:cs="Times New Roman"/>
+          <w:sz w:val="28"/>
+          <w:szCs w:val="28"/>
+        </w:rPr>
+        <w:t>принять предложение</w:t>
+      </w:r>
+      <w:r>
+        <w:rPr>
+          <w:rFonts w:ascii="Times New Roman" w:hAnsi="Times New Roman" w:cs="Times New Roman"/>
+          <w:sz w:val="28"/>
+          <w:szCs w:val="28"/>
+        </w:rPr>
+        <w:t xml:space="preserve">, кнопку, с помощью которой он может отказаться от </w:t>
+      </w:r>
+      <w:r>
+        <w:rPr>
+          <w:rFonts w:ascii="Times New Roman" w:hAnsi="Times New Roman" w:cs="Times New Roman"/>
+          <w:sz w:val="28"/>
+          <w:szCs w:val="28"/>
+        </w:rPr>
+        <w:t>предложения</w:t>
+      </w:r>
+      <w:r>
+        <w:rPr>
+          <w:rFonts w:ascii="Times New Roman" w:hAnsi="Times New Roman" w:cs="Times New Roman"/>
+          <w:sz w:val="28"/>
+          <w:szCs w:val="28"/>
+        </w:rPr>
+        <w:t xml:space="preserve"> и аналогичный таймер обратного отсчета, как и у предложившего игрока.</w:t>
+      </w:r>
+      <w:r>
+        <w:rPr>
+          <w:rFonts w:ascii="Times New Roman" w:hAnsi="Times New Roman" w:cs="Times New Roman"/>
+          <w:sz w:val="28"/>
+          <w:szCs w:val="28"/>
         </w:rPr>
         <w:t xml:space="preserve"> </w:t>
       </w:r>
@@ -1003,99 +1080,8 @@
           <w:rFonts w:ascii="Times New Roman" w:hAnsi="Times New Roman" w:cs="Times New Roman"/>
           <w:sz w:val="28"/>
           <w:szCs w:val="28"/>
-          <w:highlight w:val="yellow"/>
-        </w:rPr>
-        <w:t>завершить игру с текущим счетом</w:t>
-      </w:r>
-      <w:r>
-        <w:rPr>
-          <w:rFonts w:ascii="Times New Roman" w:hAnsi="Times New Roman" w:cs="Times New Roman"/>
-          <w:sz w:val="28"/>
-          <w:szCs w:val="28"/>
-          <w:highlight w:val="yellow"/>
-        </w:rPr>
-        <w:t xml:space="preserve"> путем нажатия на специальные кнопки, расположенные </w:t>
-      </w:r>
-      <w:r>
-        <w:rPr>
-          <w:rFonts w:ascii="Times New Roman" w:hAnsi="Times New Roman" w:cs="Times New Roman"/>
-          <w:sz w:val="28"/>
-          <w:szCs w:val="28"/>
-          <w:highlight w:val="yellow"/>
-        </w:rPr>
-        <w:t>под полем</w:t>
-      </w:r>
-      <w:r>
-        <w:rPr>
-          <w:rFonts w:ascii="Times New Roman" w:hAnsi="Times New Roman" w:cs="Times New Roman"/>
-          <w:sz w:val="28"/>
-          <w:szCs w:val="28"/>
-          <w:highlight w:val="yellow"/>
-        </w:rPr>
-        <w:t>.</w:t>
-      </w:r>
-      <w:r>
-        <w:rPr>
-          <w:rFonts w:ascii="Times New Roman" w:hAnsi="Times New Roman" w:cs="Times New Roman"/>
-          <w:sz w:val="28"/>
-          <w:szCs w:val="28"/>
-          <w:highlight w:val="yellow"/>
-        </w:rPr>
-        <w:t xml:space="preserve"> После нажатия кнопки программа должна отобразить панель, содержащую надпись «ожидание ответа», кнопку, позволяющую отменить предложение и таймер обратного отсчета, имеющий начальное значение 15 секунд. По окончании времени, либо при отказе соперника программа должна отобразить сообщение о том, что соперник отказался от предложения. У выбранного соперника программа должна вывести подтверждение</w:t>
-      </w:r>
-      <w:r>
-        <w:rPr>
-          <w:rFonts w:ascii="Times New Roman" w:hAnsi="Times New Roman" w:cs="Times New Roman"/>
-          <w:sz w:val="28"/>
-          <w:szCs w:val="28"/>
-          <w:highlight w:val="yellow"/>
-        </w:rPr>
-        <w:t>, содержащее</w:t>
-      </w:r>
-      <w:r>
-        <w:rPr>
-          <w:rFonts w:ascii="Times New Roman" w:hAnsi="Times New Roman" w:cs="Times New Roman"/>
-          <w:sz w:val="28"/>
-          <w:szCs w:val="28"/>
-          <w:highlight w:val="yellow"/>
-        </w:rPr>
-        <w:t xml:space="preserve"> кнопку, с помощью которой он может </w:t>
-      </w:r>
-      <w:r>
-        <w:rPr>
-          <w:rFonts w:ascii="Times New Roman" w:hAnsi="Times New Roman" w:cs="Times New Roman"/>
-          <w:sz w:val="28"/>
-          <w:szCs w:val="28"/>
-          <w:highlight w:val="yellow"/>
-        </w:rPr>
-        <w:t>принять предложение</w:t>
-      </w:r>
-      <w:r>
-        <w:rPr>
-          <w:rFonts w:ascii="Times New Roman" w:hAnsi="Times New Roman" w:cs="Times New Roman"/>
-          <w:sz w:val="28"/>
-          <w:szCs w:val="28"/>
-          <w:highlight w:val="yellow"/>
-        </w:rPr>
-        <w:t xml:space="preserve">, кнопку, с помощью которой он может отказаться от </w:t>
-      </w:r>
-      <w:r>
-        <w:rPr>
-          <w:rFonts w:ascii="Times New Roman" w:hAnsi="Times New Roman" w:cs="Times New Roman"/>
-          <w:sz w:val="28"/>
-          <w:szCs w:val="28"/>
-          <w:highlight w:val="yellow"/>
-        </w:rPr>
-        <w:t>предложения</w:t>
-      </w:r>
-      <w:r>
-        <w:rPr>
-          <w:rFonts w:ascii="Times New Roman" w:hAnsi="Times New Roman" w:cs="Times New Roman"/>
-          <w:sz w:val="28"/>
-          <w:szCs w:val="28"/>
-          <w:highlight w:val="yellow"/>
-        </w:rPr>
-        <w:t xml:space="preserve"> и аналогичный таймер обратного отсчета, как и у предложившего игрока.</w:t>
+        </w:rPr>
+        <w:t>По окончании времени программа должна отобразить сообщение о том, что время ожидания истекло.</w:t>
       </w:r>
       <w:r>
         <w:rPr>
@@ -1389,25 +1375,7 @@
           <w:sz w:val="28"/>
           <w:szCs w:val="28"/>
         </w:rPr>
-        <w:t xml:space="preserve">ать новый рейтинг игроков в зависимости от исхода игры по системе </w:t>
-      </w:r>
-      <w:proofErr w:type="spellStart"/>
-      <w:r>
-        <w:rPr>
-          <w:rFonts w:ascii="Times New Roman" w:hAnsi="Times New Roman" w:cs="Times New Roman"/>
-          <w:sz w:val="28"/>
-          <w:szCs w:val="28"/>
-        </w:rPr>
-        <w:t>Эло</w:t>
-      </w:r>
-      <w:proofErr w:type="spellEnd"/>
-      <w:r>
-        <w:rPr>
-          <w:rFonts w:ascii="Times New Roman" w:hAnsi="Times New Roman" w:cs="Times New Roman"/>
-          <w:sz w:val="28"/>
-          <w:szCs w:val="28"/>
-        </w:rPr>
-        <w:t>.</w:t>
+        <w:t>ать новый рейтинг игроков в зависимости от исхода игры по системе Эло.</w:t>
       </w:r>
       <w:r>
         <w:t xml:space="preserve"> </w:t>
@@ -1418,49 +1386,7 @@
           <w:sz w:val="28"/>
           <w:szCs w:val="28"/>
         </w:rPr>
-        <w:t xml:space="preserve">Сначала программа </w:t>
-      </w:r>
-      <w:proofErr w:type="spellStart"/>
-      <w:r>
-        <w:rPr>
-          <w:rFonts w:ascii="Times New Roman" w:hAnsi="Times New Roman" w:cs="Times New Roman"/>
-          <w:sz w:val="28"/>
-          <w:szCs w:val="28"/>
-        </w:rPr>
-        <w:t>дожна</w:t>
-      </w:r>
-      <w:proofErr w:type="spellEnd"/>
-      <w:r>
-        <w:rPr>
-          <w:rFonts w:ascii="Times New Roman" w:hAnsi="Times New Roman" w:cs="Times New Roman"/>
-          <w:sz w:val="28"/>
-          <w:szCs w:val="28"/>
-        </w:rPr>
-        <w:t xml:space="preserve"> вычислить</w:t>
-      </w:r>
-      <w:r>
-        <w:rPr>
-          <w:rFonts w:ascii="Times New Roman" w:hAnsi="Times New Roman" w:cs="Times New Roman"/>
-          <w:sz w:val="28"/>
-          <w:szCs w:val="28"/>
-        </w:rPr>
-        <w:t xml:space="preserve"> вероятность выигрыша игрока A против игрока B.</w:t>
-      </w:r>
-      <w:r>
-        <w:rPr>
-          <w:rFonts w:ascii="Times New Roman" w:hAnsi="Times New Roman" w:cs="Times New Roman"/>
-          <w:sz w:val="28"/>
-          <w:szCs w:val="28"/>
-        </w:rPr>
-        <w:t xml:space="preserve"> </w:t>
-      </w:r>
-      <w:r>
-        <w:rPr>
-          <w:rFonts w:ascii="Times New Roman" w:hAnsi="Times New Roman" w:cs="Times New Roman"/>
-          <w:sz w:val="28"/>
-          <w:szCs w:val="28"/>
-        </w:rPr>
-        <w:t>Эта вероятность одновременно равна наиболее вероятному количеству очков, которое наберёт игрок A в партии с B:</w:t>
+        <w:t>Сначала программа дожна вычислить вероятность выигрыша игрока A против игрока B. Эта вероятность одновременно равна наиболее вероятному количеству очков, которое наберёт игрок A в партии с B:</w:t>
       </w:r>
     </w:p>
     <w:p>
@@ -1589,23 +1515,7 @@
           <w:sz w:val="28"/>
           <w:szCs w:val="28"/>
         </w:rPr>
-        <w:t xml:space="preserve"> – </w:t>
-      </w:r>
-      <w:r>
-        <w:rPr>
-          <w:rFonts w:ascii="Times New Roman" w:hAnsi="Times New Roman" w:cs="Times New Roman"/>
-          <w:sz w:val="28"/>
-          <w:szCs w:val="28"/>
-        </w:rPr>
-        <w:t xml:space="preserve">ожидаемое количество очков, которое наберёт игрок </w:t>
-      </w:r>
-      <w:r>
-        <w:rPr>
-          <w:rFonts w:ascii="Times New Roman" w:hAnsi="Times New Roman" w:cs="Times New Roman"/>
-          <w:sz w:val="28"/>
-          <w:szCs w:val="28"/>
-        </w:rPr>
-        <w:t>A в партии с B,</w:t>
+        <w:t xml:space="preserve"> – ожидаемое количество очков, которое наберёт игрок A в партии с B,</w:t>
       </w:r>
     </w:p>
     <w:p>
@@ -1675,15 +1585,7 @@
           <w:sz w:val="28"/>
           <w:szCs w:val="28"/>
         </w:rPr>
-        <w:t>–</w:t>
-      </w:r>
-      <w:r>
-        <w:rPr>
-          <w:rFonts w:ascii="Times New Roman" w:hAnsi="Times New Roman" w:cs="Times New Roman"/>
-          <w:sz w:val="28"/>
-          <w:szCs w:val="28"/>
-        </w:rPr>
-        <w:t xml:space="preserve"> рейтинг игрока B.</w:t>
+        <w:t>– рейтинг игрока B.</w:t>
       </w:r>
     </w:p>
     <w:p>
@@ -1822,39 +1724,7 @@
           <w:sz w:val="28"/>
           <w:szCs w:val="28"/>
         </w:rPr>
-        <w:t>K –</w:t>
-      </w:r>
-      <w:r>
-        <w:rPr>
-          <w:rFonts w:ascii="Times New Roman" w:hAnsi="Times New Roman" w:cs="Times New Roman"/>
-          <w:sz w:val="28"/>
-          <w:szCs w:val="28"/>
-        </w:rPr>
-        <w:t xml:space="preserve"> коэффициент, значение которого равно 10 для сильнейших игроков (рейтинг 2400 и выше), 15 </w:t>
-      </w:r>
-      <w:r>
-        <w:rPr>
-          <w:rFonts w:ascii="Times New Roman" w:hAnsi="Times New Roman" w:cs="Times New Roman"/>
-          <w:sz w:val="28"/>
-          <w:szCs w:val="28"/>
-        </w:rPr>
-        <w:t>— для игроков с рейтингом меньшим чем</w:t>
-      </w:r>
-      <w:r>
-        <w:rPr>
-          <w:rFonts w:ascii="Times New Roman" w:hAnsi="Times New Roman" w:cs="Times New Roman"/>
-          <w:sz w:val="28"/>
-          <w:szCs w:val="28"/>
-        </w:rPr>
-        <w:t xml:space="preserve"> 2400 и 25 — для игр</w:t>
-      </w:r>
-      <w:r>
-        <w:rPr>
-          <w:rFonts w:ascii="Times New Roman" w:hAnsi="Times New Roman" w:cs="Times New Roman"/>
-          <w:sz w:val="28"/>
-          <w:szCs w:val="28"/>
-        </w:rPr>
-        <w:t>оков с рейтингом меньше чем 1700,</w:t>
+        <w:t>K – коэффициент, значение которого равно 10 для сильнейших игроков (рейтинг 2400 и выше), 15 — для игроков с рейтингом меньшим чем 2400 и 25 — для игроков с рейтингом меньше чем 1700,</w:t>
       </w:r>
     </w:p>
     <w:p>
@@ -1889,23 +1759,7 @@
           <w:sz w:val="28"/>
           <w:szCs w:val="28"/>
         </w:rPr>
-        <w:t xml:space="preserve"> –</w:t>
-      </w:r>
-      <w:r>
-        <w:rPr>
-          <w:rFonts w:ascii="Times New Roman" w:hAnsi="Times New Roman" w:cs="Times New Roman"/>
-          <w:sz w:val="28"/>
-          <w:szCs w:val="28"/>
-        </w:rPr>
-        <w:t xml:space="preserve"> фактически набранное игроком A количе</w:t>
-      </w:r>
-      <w:r>
-        <w:rPr>
-          <w:rFonts w:ascii="Times New Roman" w:hAnsi="Times New Roman" w:cs="Times New Roman"/>
-          <w:sz w:val="28"/>
-          <w:szCs w:val="28"/>
-        </w:rPr>
-        <w:t>ство очков (1 очко за победу, 0.5 — за ничью и 0 — за поражение),</w:t>
+        <w:t xml:space="preserve"> – фактически набранное игроком A количество очков (1 очко за победу, 0.5 — за ничью и 0 — за поражение),</w:t>
       </w:r>
     </w:p>
     <w:p>
@@ -1917,7 +1771,6 @@
           <w:szCs w:val="28"/>
         </w:rPr>
       </w:pPr>
-      <w:proofErr w:type="gramStart"/>
       <w:r>
         <w:rPr>
           <w:rFonts w:ascii="Times New Roman" w:hAnsi="Times New Roman" w:cs="Times New Roman"/>
@@ -1953,17 +1806,8 @@
           <w:sz w:val="28"/>
           <w:szCs w:val="28"/>
         </w:rPr>
-        <w:t xml:space="preserve"> –</w:t>
-      </w:r>
-      <w:r>
-        <w:rPr>
-          <w:rFonts w:ascii="Times New Roman" w:hAnsi="Times New Roman" w:cs="Times New Roman"/>
-          <w:sz w:val="28"/>
-          <w:szCs w:val="28"/>
-        </w:rPr>
-        <w:t xml:space="preserve"> новый рейтинг игрока A.</w:t>
-      </w:r>
-      <w:proofErr w:type="gramEnd"/>
+        <w:t xml:space="preserve"> – новый рейтинг игрока A.</w:t>
+      </w:r>
       <w:r>
         <w:rPr>
           <w:rFonts w:ascii="Times New Roman" w:hAnsi="Times New Roman" w:cs="Times New Roman"/>
@@ -1972,8 +1816,6 @@
         </w:rPr>
         <w:t xml:space="preserve"> </w:t>
       </w:r>
-      <w:bookmarkStart w:id="0" w:name="_GoBack"/>
-      <w:bookmarkEnd w:id="0"/>
     </w:p>
     <w:sectPr>
       <w:pgSz w:w="11900" w:h="16840"/>

</xml_diff>

<commit_message>
We can now play
</commit_message>
<xml_diff>
--- a/PRD.docx
+++ b/PRD.docx
@@ -4,34 +4,52 @@
   <w:body>
     <w:p>
       <w:pPr>
-        <w:jc w:val="both"/>
-        <w:rPr>
-          <w:rFonts w:ascii="Times New Roman" w:hAnsi="Times New Roman" w:cs="Times New Roman"/>
-          <w:b/>
-          <w:sz w:val="28"/>
-          <w:szCs w:val="28"/>
-        </w:rPr>
-      </w:pPr>
-      <w:r>
-        <w:rPr>
-          <w:rFonts w:ascii="Times New Roman" w:hAnsi="Times New Roman" w:cs="Times New Roman"/>
-          <w:b/>
-          <w:sz w:val="28"/>
-          <w:szCs w:val="28"/>
-        </w:rPr>
-        <w:t>«Точки»</w:t>
+        <w:jc w:val="right"/>
+        <w:rPr>
+          <w:rFonts w:ascii="Times New Roman" w:hAnsi="Times New Roman" w:cs="Times New Roman"/>
+          <w:sz w:val="28"/>
+          <w:szCs w:val="28"/>
+        </w:rPr>
+      </w:pPr>
+      <w:r>
+        <w:rPr>
+          <w:rFonts w:ascii="Times New Roman" w:hAnsi="Times New Roman" w:cs="Times New Roman"/>
+          <w:sz w:val="28"/>
+          <w:szCs w:val="28"/>
+        </w:rPr>
+        <w:t>Ветров Алексей, гр. 8И32</w:t>
       </w:r>
     </w:p>
     <w:p>
       <w:pPr>
-        <w:pStyle w:val="2"/>
-      </w:pPr>
-      <w:r>
-        <w:t>Описание игры</w:t>
+        <w:jc w:val="both"/>
+        <w:rPr>
+          <w:rFonts w:ascii="Times New Roman" w:hAnsi="Times New Roman" w:cs="Times New Roman"/>
+          <w:b/>
+          <w:sz w:val="28"/>
+          <w:szCs w:val="28"/>
+        </w:rPr>
+      </w:pPr>
+      <w:r>
+        <w:rPr>
+          <w:rFonts w:ascii="Times New Roman" w:hAnsi="Times New Roman" w:cs="Times New Roman"/>
+          <w:b/>
+          <w:sz w:val="28"/>
+          <w:szCs w:val="28"/>
+        </w:rPr>
+        <w:t>«Точки»</w:t>
       </w:r>
     </w:p>
     <w:p>
       <w:pPr>
+        <w:pStyle w:val="2"/>
+      </w:pPr>
+      <w:r>
+        <w:t>Описание игры</w:t>
+      </w:r>
+    </w:p>
+    <w:p>
+      <w:pPr>
         <w:jc w:val="both"/>
         <w:rPr>
           <w:rFonts w:ascii="Times New Roman" w:hAnsi="Times New Roman" w:cs="Times New Roman"/>
@@ -110,7 +128,7 @@
           <w:sz w:val="28"/>
           <w:szCs w:val="28"/>
         </w:rPr>
-        <w:t>появлении возможности  соединения точек одного цвета непрерывной замкнутой линией</w:t>
+        <w:t>возможности  соединения точек одного цвета непрерывной замкнутой линией</w:t>
       </w:r>
       <w:r>
         <w:rPr>
@@ -126,7 +144,7 @@
           <w:sz w:val="28"/>
           <w:szCs w:val="28"/>
         </w:rPr>
-        <w:t>.</w:t>
+        <w:t>, причем зона начинает считаться окружающей только в ход игрока, владеющего этой зоной.</w:t>
       </w:r>
       <w:r>
         <w:rPr>
@@ -335,6 +353,800 @@
         </w:rPr>
         <w:t>JavaScript</w:t>
       </w:r>
+      <w:r>
+        <w:rPr>
+          <w:rFonts w:ascii="Times New Roman" w:hAnsi="Times New Roman" w:cs="Times New Roman"/>
+          <w:sz w:val="28"/>
+          <w:szCs w:val="28"/>
+        </w:rPr>
+        <w:t>, запускаемой на сервере</w:t>
+      </w:r>
+      <w:r>
+        <w:rPr>
+          <w:rFonts w:ascii="Times New Roman" w:hAnsi="Times New Roman" w:cs="Times New Roman"/>
+          <w:sz w:val="28"/>
+          <w:szCs w:val="28"/>
+        </w:rPr>
+        <w:t>,</w:t>
+      </w:r>
+      <w:r>
+        <w:rPr>
+          <w:rFonts w:ascii="Times New Roman" w:hAnsi="Times New Roman" w:cs="Times New Roman"/>
+          <w:sz w:val="28"/>
+          <w:szCs w:val="28"/>
+        </w:rPr>
+        <w:t xml:space="preserve"> и</w:t>
+      </w:r>
+      <w:r>
+        <w:rPr>
+          <w:rFonts w:ascii="Times New Roman" w:hAnsi="Times New Roman" w:cs="Times New Roman"/>
+          <w:sz w:val="28"/>
+          <w:szCs w:val="28"/>
+        </w:rPr>
+        <w:t xml:space="preserve"> к которой подсоединяется клиентская часть.</w:t>
+      </w:r>
+    </w:p>
+    <w:p>
+      <w:pPr>
+        <w:pStyle w:val="2"/>
+      </w:pPr>
+      <w:r>
+        <w:t>Клиентская часть</w:t>
+      </w:r>
+    </w:p>
+    <w:p>
+      <w:pPr>
+        <w:jc w:val="both"/>
+        <w:rPr>
+          <w:rFonts w:ascii="Times New Roman" w:hAnsi="Times New Roman" w:cs="Times New Roman"/>
+          <w:sz w:val="28"/>
+          <w:szCs w:val="28"/>
+        </w:rPr>
+      </w:pPr>
+      <w:r>
+        <w:rPr>
+          <w:rFonts w:ascii="Times New Roman" w:hAnsi="Times New Roman" w:cs="Times New Roman"/>
+          <w:sz w:val="28"/>
+          <w:szCs w:val="28"/>
+        </w:rPr>
+        <w:tab/>
+      </w:r>
+      <w:r>
+        <w:rPr>
+          <w:rFonts w:ascii="Times New Roman" w:hAnsi="Times New Roman" w:cs="Times New Roman"/>
+          <w:sz w:val="28"/>
+          <w:szCs w:val="28"/>
+        </w:rPr>
+        <w:t xml:space="preserve">Клиентская часть </w:t>
+      </w:r>
+      <w:r>
+        <w:rPr>
+          <w:rFonts w:ascii="Times New Roman" w:hAnsi="Times New Roman" w:cs="Times New Roman"/>
+          <w:sz w:val="28"/>
+          <w:szCs w:val="28"/>
+        </w:rPr>
+        <w:t xml:space="preserve">должна быть представлена в виде </w:t>
+      </w:r>
+      <w:r>
+        <w:rPr>
+          <w:rFonts w:ascii="Times New Roman" w:hAnsi="Times New Roman" w:cs="Times New Roman"/>
+          <w:sz w:val="28"/>
+          <w:szCs w:val="28"/>
+          <w:lang w:val="en-US"/>
+        </w:rPr>
+        <w:t>web-</w:t>
+      </w:r>
+      <w:r>
+        <w:rPr>
+          <w:rFonts w:ascii="Times New Roman" w:hAnsi="Times New Roman" w:cs="Times New Roman"/>
+          <w:sz w:val="28"/>
+          <w:szCs w:val="28"/>
+        </w:rPr>
+        <w:t>приложения. При первом заходе в игру</w:t>
+      </w:r>
+      <w:r>
+        <w:rPr>
+          <w:rFonts w:ascii="Times New Roman" w:hAnsi="Times New Roman" w:cs="Times New Roman"/>
+          <w:sz w:val="28"/>
+          <w:szCs w:val="28"/>
+        </w:rPr>
+        <w:t xml:space="preserve"> программа должна предоставить пользователю</w:t>
+      </w:r>
+      <w:r>
+        <w:rPr>
+          <w:rFonts w:ascii="Times New Roman" w:hAnsi="Times New Roman" w:cs="Times New Roman"/>
+          <w:sz w:val="28"/>
+          <w:szCs w:val="28"/>
+        </w:rPr>
+        <w:t xml:space="preserve"> возможность зарегистрироваться </w:t>
+      </w:r>
+      <w:r>
+        <w:rPr>
+          <w:rFonts w:ascii="Times New Roman" w:hAnsi="Times New Roman" w:cs="Times New Roman"/>
+          <w:sz w:val="28"/>
+          <w:szCs w:val="28"/>
+        </w:rPr>
+        <w:t xml:space="preserve">на сайте, </w:t>
+      </w:r>
+      <w:r>
+        <w:rPr>
+          <w:rFonts w:ascii="Times New Roman" w:hAnsi="Times New Roman" w:cs="Times New Roman"/>
+          <w:sz w:val="28"/>
+          <w:szCs w:val="28"/>
+        </w:rPr>
+        <w:t>введя</w:t>
+      </w:r>
+      <w:r>
+        <w:rPr>
+          <w:rFonts w:ascii="Times New Roman" w:hAnsi="Times New Roman" w:cs="Times New Roman"/>
+          <w:sz w:val="28"/>
+          <w:szCs w:val="28"/>
+        </w:rPr>
+        <w:t xml:space="preserve"> имя пользователя и пароль. После регистрации пользователю назначается начальный рейтинг 1600</w:t>
+      </w:r>
+      <w:r>
+        <w:rPr>
+          <w:rFonts w:ascii="Times New Roman" w:hAnsi="Times New Roman" w:cs="Times New Roman"/>
+          <w:sz w:val="28"/>
+          <w:szCs w:val="28"/>
+        </w:rPr>
+        <w:t>. Рейтинг характеризует опытность пользователя (чем больше – тем лучше) и пересчитывается по итогам каждой игры с участием этого пользователя</w:t>
+      </w:r>
+      <w:r>
+        <w:rPr>
+          <w:rFonts w:ascii="Times New Roman" w:hAnsi="Times New Roman" w:cs="Times New Roman"/>
+          <w:sz w:val="28"/>
+          <w:szCs w:val="28"/>
+        </w:rPr>
+        <w:t>. Далее</w:t>
+      </w:r>
+      <w:r>
+        <w:rPr>
+          <w:rFonts w:ascii="Times New Roman" w:hAnsi="Times New Roman" w:cs="Times New Roman"/>
+          <w:sz w:val="28"/>
+          <w:szCs w:val="28"/>
+        </w:rPr>
+        <w:t xml:space="preserve"> программа должна позволя</w:t>
+      </w:r>
+      <w:r>
+        <w:rPr>
+          <w:rFonts w:ascii="Times New Roman" w:hAnsi="Times New Roman" w:cs="Times New Roman"/>
+          <w:sz w:val="28"/>
+          <w:szCs w:val="28"/>
+        </w:rPr>
+        <w:t>ть</w:t>
+      </w:r>
+      <w:r>
+        <w:rPr>
+          <w:rFonts w:ascii="Times New Roman" w:hAnsi="Times New Roman" w:cs="Times New Roman"/>
+          <w:sz w:val="28"/>
+          <w:szCs w:val="28"/>
+        </w:rPr>
+        <w:t xml:space="preserve"> пользовател</w:t>
+      </w:r>
+      <w:r>
+        <w:rPr>
+          <w:rFonts w:ascii="Times New Roman" w:hAnsi="Times New Roman" w:cs="Times New Roman"/>
+          <w:sz w:val="28"/>
+          <w:szCs w:val="28"/>
+        </w:rPr>
+        <w:t>ю</w:t>
+      </w:r>
+      <w:r>
+        <w:rPr>
+          <w:rFonts w:ascii="Times New Roman" w:hAnsi="Times New Roman" w:cs="Times New Roman"/>
+          <w:sz w:val="28"/>
+          <w:szCs w:val="28"/>
+        </w:rPr>
+        <w:t xml:space="preserve"> войт</w:t>
+      </w:r>
+      <w:r>
+        <w:rPr>
+          <w:rFonts w:ascii="Times New Roman" w:hAnsi="Times New Roman" w:cs="Times New Roman"/>
+          <w:sz w:val="28"/>
+          <w:szCs w:val="28"/>
+        </w:rPr>
+        <w:t>и под своими данными в систему путем ввода в окне авторизации имени пользователя и пароля, указанного при регистрации.</w:t>
+      </w:r>
+    </w:p>
+    <w:p>
+      <w:pPr>
+        <w:jc w:val="both"/>
+        <w:rPr>
+          <w:rFonts w:ascii="Times New Roman" w:hAnsi="Times New Roman" w:cs="Times New Roman"/>
+          <w:sz w:val="28"/>
+          <w:szCs w:val="28"/>
+        </w:rPr>
+      </w:pPr>
+      <w:r>
+        <w:rPr>
+          <w:rFonts w:ascii="Times New Roman" w:hAnsi="Times New Roman" w:cs="Times New Roman"/>
+          <w:sz w:val="28"/>
+          <w:szCs w:val="28"/>
+        </w:rPr>
+        <w:tab/>
+        <w:t xml:space="preserve">После входа игрок </w:t>
+      </w:r>
+      <w:r>
+        <w:rPr>
+          <w:rFonts w:ascii="Times New Roman" w:hAnsi="Times New Roman" w:cs="Times New Roman"/>
+          <w:sz w:val="28"/>
+          <w:szCs w:val="28"/>
+        </w:rPr>
+        <w:t>попадает</w:t>
+      </w:r>
+      <w:r>
+        <w:rPr>
+          <w:rFonts w:ascii="Times New Roman" w:hAnsi="Times New Roman" w:cs="Times New Roman"/>
+          <w:sz w:val="28"/>
+          <w:szCs w:val="28"/>
+        </w:rPr>
+        <w:t xml:space="preserve"> в</w:t>
+      </w:r>
+      <w:r>
+        <w:rPr>
+          <w:rFonts w:ascii="Times New Roman" w:hAnsi="Times New Roman" w:cs="Times New Roman"/>
+          <w:sz w:val="28"/>
+          <w:szCs w:val="28"/>
+        </w:rPr>
+        <w:t xml:space="preserve"> режим ожидания</w:t>
+      </w:r>
+      <w:r>
+        <w:rPr>
+          <w:rFonts w:ascii="Times New Roman" w:hAnsi="Times New Roman" w:cs="Times New Roman"/>
+          <w:sz w:val="28"/>
+          <w:szCs w:val="28"/>
+        </w:rPr>
+        <w:t xml:space="preserve"> соперника. </w:t>
+      </w:r>
+      <w:r>
+        <w:rPr>
+          <w:rFonts w:ascii="Times New Roman" w:hAnsi="Times New Roman" w:cs="Times New Roman"/>
+          <w:sz w:val="28"/>
+          <w:szCs w:val="28"/>
+        </w:rPr>
+        <w:t>В этом случае п</w:t>
+      </w:r>
+      <w:r>
+        <w:rPr>
+          <w:rFonts w:ascii="Times New Roman" w:hAnsi="Times New Roman" w:cs="Times New Roman"/>
+          <w:sz w:val="28"/>
+          <w:szCs w:val="28"/>
+        </w:rPr>
+        <w:t>рограмма должна отобразить список игроков</w:t>
+      </w:r>
+      <w:r>
+        <w:rPr>
+          <w:rFonts w:ascii="Times New Roman" w:hAnsi="Times New Roman" w:cs="Times New Roman"/>
+          <w:sz w:val="28"/>
+          <w:szCs w:val="28"/>
+        </w:rPr>
+        <w:t xml:space="preserve"> вместе с их рейтингом</w:t>
+      </w:r>
+      <w:r>
+        <w:rPr>
+          <w:rFonts w:ascii="Times New Roman" w:hAnsi="Times New Roman" w:cs="Times New Roman"/>
+          <w:sz w:val="28"/>
+          <w:szCs w:val="28"/>
+        </w:rPr>
+        <w:t>, также ожидающих игру. Игроки отсортированы по рейтингу в возрастающем порядке. Также программа должна позволять игроку применить фильтр к данному списку</w:t>
+      </w:r>
+      <w:r>
+        <w:rPr>
+          <w:rFonts w:ascii="Times New Roman" w:hAnsi="Times New Roman" w:cs="Times New Roman"/>
+          <w:sz w:val="28"/>
+          <w:szCs w:val="28"/>
+        </w:rPr>
+        <w:t xml:space="preserve"> путем нажатия кнопки «фильтр» сверху списка пользователей. После нажатия кнопки </w:t>
+      </w:r>
+      <w:r>
+        <w:rPr>
+          <w:rFonts w:ascii="Times New Roman" w:hAnsi="Times New Roman" w:cs="Times New Roman"/>
+          <w:sz w:val="28"/>
+          <w:szCs w:val="28"/>
+        </w:rPr>
+        <w:t>программа должна отобразить панель</w:t>
+      </w:r>
+      <w:r>
+        <w:rPr>
+          <w:rFonts w:ascii="Times New Roman" w:hAnsi="Times New Roman" w:cs="Times New Roman"/>
+          <w:sz w:val="28"/>
+          <w:szCs w:val="28"/>
+        </w:rPr>
+        <w:t>, в котором можно выбрать способ фильтрования. Ф</w:t>
+      </w:r>
+      <w:r>
+        <w:rPr>
+          <w:rFonts w:ascii="Times New Roman" w:hAnsi="Times New Roman" w:cs="Times New Roman"/>
+          <w:sz w:val="28"/>
+          <w:szCs w:val="28"/>
+        </w:rPr>
+        <w:t xml:space="preserve">ильтровать позволяется либо по рейтингу (вводится диапазон </w:t>
+      </w:r>
+      <w:r>
+        <w:rPr>
+          <w:rFonts w:ascii="Times New Roman" w:hAnsi="Times New Roman" w:cs="Times New Roman"/>
+          <w:sz w:val="28"/>
+          <w:szCs w:val="28"/>
+        </w:rPr>
+        <w:lastRenderedPageBreak/>
+        <w:t>значений</w:t>
+      </w:r>
+      <w:r>
+        <w:rPr>
+          <w:rFonts w:ascii="Times New Roman" w:hAnsi="Times New Roman" w:cs="Times New Roman"/>
+          <w:sz w:val="28"/>
+          <w:szCs w:val="28"/>
+        </w:rPr>
+        <w:t xml:space="preserve"> с помощью двух ползунков на одной линии, задающих минимальный и максимальный рейтинг</w:t>
+      </w:r>
+      <w:r>
+        <w:rPr>
+          <w:rFonts w:ascii="Times New Roman" w:hAnsi="Times New Roman" w:cs="Times New Roman"/>
+          <w:sz w:val="28"/>
+          <w:szCs w:val="28"/>
+        </w:rPr>
+        <w:t>), либо по имени.</w:t>
+      </w:r>
+      <w:r>
+        <w:rPr>
+          <w:rFonts w:ascii="Times New Roman" w:hAnsi="Times New Roman" w:cs="Times New Roman"/>
+          <w:sz w:val="28"/>
+          <w:szCs w:val="28"/>
+        </w:rPr>
+        <w:t xml:space="preserve"> Чтобы применить фильтр, пользователь должен нажать на кнопку «Применить», чтобы сбросить фильтр, пользователь должен нажать на кнопку «Сброс».</w:t>
+      </w:r>
+      <w:r>
+        <w:rPr>
+          <w:rFonts w:ascii="Times New Roman" w:hAnsi="Times New Roman" w:cs="Times New Roman"/>
+          <w:sz w:val="28"/>
+          <w:szCs w:val="28"/>
+        </w:rPr>
+        <w:t xml:space="preserve"> После того, как список удовлетворяющих соперников был сформирован</w:t>
+      </w:r>
+      <w:r>
+        <w:rPr>
+          <w:rFonts w:ascii="Times New Roman" w:hAnsi="Times New Roman" w:cs="Times New Roman"/>
+          <w:sz w:val="28"/>
+          <w:szCs w:val="28"/>
+        </w:rPr>
+        <w:t>, игрок должен иметь возможность либо самостоятельно выбрать понравившегося игрока</w:t>
+      </w:r>
+      <w:r>
+        <w:rPr>
+          <w:rFonts w:ascii="Times New Roman" w:hAnsi="Times New Roman" w:cs="Times New Roman"/>
+          <w:sz w:val="28"/>
+          <w:szCs w:val="28"/>
+        </w:rPr>
+        <w:t>, нажав на него в списке</w:t>
+      </w:r>
+      <w:r>
+        <w:rPr>
+          <w:rFonts w:ascii="Times New Roman" w:hAnsi="Times New Roman" w:cs="Times New Roman"/>
+          <w:sz w:val="28"/>
+          <w:szCs w:val="28"/>
+        </w:rPr>
+        <w:t>, либо позволить программе сделать это случайно</w:t>
+      </w:r>
+      <w:r>
+        <w:rPr>
+          <w:rFonts w:ascii="Times New Roman" w:hAnsi="Times New Roman" w:cs="Times New Roman"/>
+          <w:sz w:val="28"/>
+          <w:szCs w:val="28"/>
+        </w:rPr>
+        <w:t xml:space="preserve"> из сформированного списка</w:t>
+      </w:r>
+      <w:r>
+        <w:rPr>
+          <w:rFonts w:ascii="Times New Roman" w:hAnsi="Times New Roman" w:cs="Times New Roman"/>
+          <w:sz w:val="28"/>
+          <w:szCs w:val="28"/>
+        </w:rPr>
+        <w:t>, для этого пользователь должен нажать на кнопку «Случайный выбор», находящуюся под кнопкой «Фильтр»</w:t>
+      </w:r>
+      <w:r>
+        <w:rPr>
+          <w:rFonts w:ascii="Times New Roman" w:hAnsi="Times New Roman" w:cs="Times New Roman"/>
+          <w:sz w:val="28"/>
+          <w:szCs w:val="28"/>
+        </w:rPr>
+        <w:t>.</w:t>
+      </w:r>
+      <w:r>
+        <w:rPr>
+          <w:rFonts w:ascii="Times New Roman" w:hAnsi="Times New Roman" w:cs="Times New Roman"/>
+          <w:sz w:val="28"/>
+          <w:szCs w:val="28"/>
+        </w:rPr>
+        <w:t xml:space="preserve"> После нажатия кнопки программа должна отобразить панель, содержащую надпись «ожидание ответа», к</w:t>
+      </w:r>
+      <w:r>
+        <w:rPr>
+          <w:rFonts w:ascii="Times New Roman" w:hAnsi="Times New Roman" w:cs="Times New Roman"/>
+          <w:sz w:val="28"/>
+          <w:szCs w:val="28"/>
+        </w:rPr>
+        <w:t>нопку, позволяющую отменить выбор</w:t>
+      </w:r>
+      <w:r>
+        <w:rPr>
+          <w:rFonts w:ascii="Times New Roman" w:hAnsi="Times New Roman" w:cs="Times New Roman"/>
+          <w:sz w:val="28"/>
+          <w:szCs w:val="28"/>
+        </w:rPr>
+        <w:t xml:space="preserve"> и таймер обратного отсчета, имеющий начальное значение 15 секунд. </w:t>
+      </w:r>
+      <w:r>
+        <w:rPr>
+          <w:rFonts w:ascii="Times New Roman" w:hAnsi="Times New Roman" w:cs="Times New Roman"/>
+          <w:sz w:val="28"/>
+          <w:szCs w:val="28"/>
+        </w:rPr>
+        <w:t xml:space="preserve">При </w:t>
+      </w:r>
+      <w:r>
+        <w:rPr>
+          <w:rFonts w:ascii="Times New Roman" w:hAnsi="Times New Roman" w:cs="Times New Roman"/>
+          <w:sz w:val="28"/>
+          <w:szCs w:val="28"/>
+        </w:rPr>
+        <w:t>отказе соперника программа должна отобразить сообщение о том, что соперник отказался от игры.</w:t>
+      </w:r>
+      <w:r>
+        <w:rPr>
+          <w:rFonts w:ascii="Times New Roman" w:hAnsi="Times New Roman" w:cs="Times New Roman"/>
+          <w:sz w:val="28"/>
+          <w:szCs w:val="28"/>
+        </w:rPr>
+        <w:t xml:space="preserve"> </w:t>
+      </w:r>
+      <w:r>
+        <w:rPr>
+          <w:rFonts w:ascii="Times New Roman" w:hAnsi="Times New Roman" w:cs="Times New Roman"/>
+          <w:sz w:val="28"/>
+          <w:szCs w:val="28"/>
+        </w:rPr>
+        <w:t>По окончании времени программа должна отобразить сообщение о том, что время ожидания истекло.</w:t>
+      </w:r>
+      <w:r>
+        <w:rPr>
+          <w:rFonts w:ascii="Times New Roman" w:hAnsi="Times New Roman" w:cs="Times New Roman"/>
+          <w:sz w:val="28"/>
+          <w:szCs w:val="28"/>
+        </w:rPr>
+        <w:t xml:space="preserve"> У выбранного соперника программа должна вывести подтверждение, содержащее информацию об игроке, выразившем ж</w:t>
+      </w:r>
+      <w:r>
+        <w:rPr>
+          <w:rFonts w:ascii="Times New Roman" w:hAnsi="Times New Roman" w:cs="Times New Roman"/>
+          <w:sz w:val="28"/>
+          <w:szCs w:val="28"/>
+        </w:rPr>
+        <w:t xml:space="preserve">елание </w:t>
+      </w:r>
+      <w:r>
+        <w:rPr>
+          <w:rFonts w:ascii="Times New Roman" w:hAnsi="Times New Roman" w:cs="Times New Roman"/>
+          <w:sz w:val="28"/>
+          <w:szCs w:val="28"/>
+        </w:rPr>
+        <w:t>сразиться с ним,</w:t>
+      </w:r>
+      <w:r>
+        <w:rPr>
+          <w:rFonts w:ascii="Times New Roman" w:hAnsi="Times New Roman" w:cs="Times New Roman"/>
+          <w:sz w:val="28"/>
+          <w:szCs w:val="28"/>
+        </w:rPr>
+        <w:t xml:space="preserve"> кнопку</w:t>
+      </w:r>
+      <w:r>
+        <w:rPr>
+          <w:rFonts w:ascii="Times New Roman" w:hAnsi="Times New Roman" w:cs="Times New Roman"/>
+          <w:sz w:val="28"/>
+          <w:szCs w:val="28"/>
+        </w:rPr>
+        <w:t>, с помощ</w:t>
+      </w:r>
+      <w:r>
+        <w:rPr>
+          <w:rFonts w:ascii="Times New Roman" w:hAnsi="Times New Roman" w:cs="Times New Roman"/>
+          <w:sz w:val="28"/>
+          <w:szCs w:val="28"/>
+        </w:rPr>
+        <w:t>ью которой он может начать игру, кнопку, с помощью которой он может отказаться от игры и аналогичный таймер обратного отсчета, как и у инициатора игры.</w:t>
+      </w:r>
+      <w:r>
+        <w:rPr>
+          <w:rFonts w:ascii="Times New Roman" w:hAnsi="Times New Roman" w:cs="Times New Roman"/>
+          <w:sz w:val="28"/>
+          <w:szCs w:val="28"/>
+        </w:rPr>
+        <w:t xml:space="preserve"> </w:t>
+      </w:r>
+    </w:p>
+    <w:p>
+      <w:pPr>
+        <w:jc w:val="both"/>
+        <w:rPr>
+          <w:rFonts w:ascii="Times New Roman" w:hAnsi="Times New Roman" w:cs="Times New Roman"/>
+          <w:sz w:val="28"/>
+          <w:szCs w:val="28"/>
+        </w:rPr>
+      </w:pPr>
+      <w:r>
+        <w:rPr>
+          <w:rFonts w:ascii="Times New Roman" w:hAnsi="Times New Roman" w:cs="Times New Roman"/>
+          <w:sz w:val="28"/>
+          <w:szCs w:val="28"/>
+        </w:rPr>
+        <w:tab/>
+        <w:t>После начала игры программа должна обоим игрокам вывести одинаковое пустое поле, имя пользователя и счет первого игрока слева от поля,</w:t>
+      </w:r>
+      <w:r>
+        <w:rPr>
+          <w:rFonts w:ascii="Times New Roman" w:hAnsi="Times New Roman" w:cs="Times New Roman"/>
+          <w:sz w:val="28"/>
+          <w:szCs w:val="28"/>
+        </w:rPr>
+        <w:t xml:space="preserve"> имя пользователя и счет второго</w:t>
+      </w:r>
+      <w:r>
+        <w:rPr>
+          <w:rFonts w:ascii="Times New Roman" w:hAnsi="Times New Roman" w:cs="Times New Roman"/>
+          <w:sz w:val="28"/>
+          <w:szCs w:val="28"/>
+        </w:rPr>
+        <w:t xml:space="preserve"> игрока справа от поля, и состояние хода («ваш ход» или «ход соперника») сверху. Первым считается игрок, инициализировавший партию.</w:t>
+      </w:r>
+      <w:r>
+        <w:rPr>
+          <w:rFonts w:ascii="Times New Roman" w:hAnsi="Times New Roman" w:cs="Times New Roman"/>
+          <w:sz w:val="28"/>
+          <w:szCs w:val="28"/>
+        </w:rPr>
+        <w:t xml:space="preserve"> </w:t>
+      </w:r>
+      <w:r>
+        <w:rPr>
+          <w:rFonts w:ascii="Times New Roman" w:hAnsi="Times New Roman" w:cs="Times New Roman"/>
+          <w:sz w:val="28"/>
+          <w:szCs w:val="28"/>
+        </w:rPr>
+        <w:t xml:space="preserve">Чтобы совершить ход, игрок должен нажать левой кнопкой мыши на пункт, который он хочет занять. </w:t>
+      </w:r>
+      <w:r>
+        <w:rPr>
+          <w:rFonts w:ascii="Times New Roman" w:hAnsi="Times New Roman" w:cs="Times New Roman"/>
+          <w:sz w:val="28"/>
+          <w:szCs w:val="28"/>
+        </w:rPr>
+        <w:t>После каждого хода программа должна</w:t>
+      </w:r>
+      <w:r>
+        <w:rPr>
+          <w:rFonts w:ascii="Times New Roman" w:hAnsi="Times New Roman" w:cs="Times New Roman"/>
+          <w:sz w:val="28"/>
+          <w:szCs w:val="28"/>
+        </w:rPr>
+        <w:t xml:space="preserve"> отправлять ход на сервер</w:t>
+      </w:r>
+      <w:r>
+        <w:rPr>
+          <w:rFonts w:ascii="Times New Roman" w:hAnsi="Times New Roman" w:cs="Times New Roman"/>
+          <w:sz w:val="28"/>
+          <w:szCs w:val="28"/>
+        </w:rPr>
+        <w:t xml:space="preserve"> и запросить у него новый счет и поле</w:t>
+      </w:r>
+      <w:r>
+        <w:rPr>
+          <w:rFonts w:ascii="Times New Roman" w:hAnsi="Times New Roman" w:cs="Times New Roman"/>
+          <w:sz w:val="28"/>
+          <w:szCs w:val="28"/>
+        </w:rPr>
+        <w:t>, на котором красным цветом выделяются точки и зам</w:t>
+      </w:r>
+      <w:r>
+        <w:rPr>
+          <w:rFonts w:ascii="Times New Roman" w:hAnsi="Times New Roman" w:cs="Times New Roman"/>
+          <w:sz w:val="28"/>
+          <w:szCs w:val="28"/>
+        </w:rPr>
+        <w:t>кнутые линии первого игрока, а синим цветом точки и замкнутые линии второго игрока</w:t>
+      </w:r>
+      <w:r>
+        <w:rPr>
+          <w:rFonts w:ascii="Times New Roman" w:hAnsi="Times New Roman" w:cs="Times New Roman"/>
+          <w:sz w:val="28"/>
+          <w:szCs w:val="28"/>
+        </w:rPr>
+        <w:t xml:space="preserve">. В случае некорректности ход должен игнорироваться, </w:t>
+      </w:r>
+      <w:r>
+        <w:rPr>
+          <w:rFonts w:ascii="Times New Roman" w:hAnsi="Times New Roman" w:cs="Times New Roman"/>
+          <w:sz w:val="28"/>
+          <w:szCs w:val="28"/>
+        </w:rPr>
+        <w:t>а пользователю должна предоставиться возможность сделать ход заново</w:t>
+      </w:r>
+      <w:r>
+        <w:rPr>
+          <w:rFonts w:ascii="Times New Roman" w:hAnsi="Times New Roman" w:cs="Times New Roman"/>
+          <w:sz w:val="28"/>
+          <w:szCs w:val="28"/>
+        </w:rPr>
+        <w:t>.</w:t>
+      </w:r>
+      <w:r>
+        <w:rPr>
+          <w:rFonts w:ascii="Times New Roman" w:hAnsi="Times New Roman" w:cs="Times New Roman"/>
+          <w:sz w:val="28"/>
+          <w:szCs w:val="28"/>
+        </w:rPr>
+        <w:t xml:space="preserve"> Также программа должна предоставить возможность либо </w:t>
+      </w:r>
+      <w:r>
+        <w:rPr>
+          <w:rFonts w:ascii="Times New Roman" w:hAnsi="Times New Roman" w:cs="Times New Roman"/>
+          <w:sz w:val="28"/>
+          <w:szCs w:val="28"/>
+        </w:rPr>
+        <w:t xml:space="preserve">предложить сопернику </w:t>
+      </w:r>
+      <w:r>
+        <w:rPr>
+          <w:rFonts w:ascii="Times New Roman" w:hAnsi="Times New Roman" w:cs="Times New Roman"/>
+          <w:sz w:val="28"/>
+          <w:szCs w:val="28"/>
+        </w:rPr>
+        <w:t>ничью, либо</w:t>
+      </w:r>
+      <w:r>
+        <w:rPr>
+          <w:rFonts w:ascii="Times New Roman" w:hAnsi="Times New Roman" w:cs="Times New Roman"/>
+          <w:sz w:val="28"/>
+          <w:szCs w:val="28"/>
+        </w:rPr>
+        <w:t xml:space="preserve"> </w:t>
+      </w:r>
+      <w:r>
+        <w:rPr>
+          <w:rFonts w:ascii="Times New Roman" w:hAnsi="Times New Roman" w:cs="Times New Roman"/>
+          <w:sz w:val="28"/>
+          <w:szCs w:val="28"/>
+        </w:rPr>
+        <w:t>завершить игру с текущим счетом</w:t>
+      </w:r>
+      <w:r>
+        <w:rPr>
+          <w:rFonts w:ascii="Times New Roman" w:hAnsi="Times New Roman" w:cs="Times New Roman"/>
+          <w:sz w:val="28"/>
+          <w:szCs w:val="28"/>
+        </w:rPr>
+        <w:t xml:space="preserve"> путем нажатия на специальные кнопки, расположенные </w:t>
+      </w:r>
+      <w:r>
+        <w:rPr>
+          <w:rFonts w:ascii="Times New Roman" w:hAnsi="Times New Roman" w:cs="Times New Roman"/>
+          <w:sz w:val="28"/>
+          <w:szCs w:val="28"/>
+        </w:rPr>
+        <w:t>под полем</w:t>
+      </w:r>
+      <w:r>
+        <w:rPr>
+          <w:rFonts w:ascii="Times New Roman" w:hAnsi="Times New Roman" w:cs="Times New Roman"/>
+          <w:sz w:val="28"/>
+          <w:szCs w:val="28"/>
+        </w:rPr>
+        <w:t>.</w:t>
+      </w:r>
+      <w:r>
+        <w:rPr>
+          <w:rFonts w:ascii="Times New Roman" w:hAnsi="Times New Roman" w:cs="Times New Roman"/>
+          <w:sz w:val="28"/>
+          <w:szCs w:val="28"/>
+        </w:rPr>
+        <w:t xml:space="preserve"> После нажатия кнопки программа должна отобразить панель, содержащую надпись «ожидание ответа», кнопку, позволяющую отменить предложение и таймер обратного отсчета, имеющий начальное значение 15 секунд. </w:t>
+      </w:r>
+      <w:r>
+        <w:rPr>
+          <w:rFonts w:ascii="Times New Roman" w:hAnsi="Times New Roman" w:cs="Times New Roman"/>
+          <w:sz w:val="28"/>
+          <w:szCs w:val="28"/>
+        </w:rPr>
+        <w:t xml:space="preserve">При </w:t>
+      </w:r>
+      <w:r>
+        <w:rPr>
+          <w:rFonts w:ascii="Times New Roman" w:hAnsi="Times New Roman" w:cs="Times New Roman"/>
+          <w:sz w:val="28"/>
+          <w:szCs w:val="28"/>
+        </w:rPr>
+        <w:t>отказе соперника программа должна отобразить сообщение о том, что соперник отказался от предложения.</w:t>
+      </w:r>
+      <w:r>
+        <w:rPr>
+          <w:rFonts w:ascii="Times New Roman" w:hAnsi="Times New Roman" w:cs="Times New Roman"/>
+          <w:sz w:val="28"/>
+          <w:szCs w:val="28"/>
+        </w:rPr>
+        <w:t xml:space="preserve"> </w:t>
+      </w:r>
+      <w:r>
+        <w:rPr>
+          <w:rFonts w:ascii="Times New Roman" w:hAnsi="Times New Roman" w:cs="Times New Roman"/>
+          <w:sz w:val="28"/>
+          <w:szCs w:val="28"/>
+        </w:rPr>
+        <w:t>По окончании времени программа должна отобразить сообщение о том, что время ожидания истекло.</w:t>
+      </w:r>
+      <w:r>
+        <w:rPr>
+          <w:rFonts w:ascii="Times New Roman" w:hAnsi="Times New Roman" w:cs="Times New Roman"/>
+          <w:sz w:val="28"/>
+          <w:szCs w:val="28"/>
+        </w:rPr>
+        <w:t xml:space="preserve"> У выбранного соперника программа должна вывести подтверждение</w:t>
+      </w:r>
+      <w:r>
+        <w:rPr>
+          <w:rFonts w:ascii="Times New Roman" w:hAnsi="Times New Roman" w:cs="Times New Roman"/>
+          <w:sz w:val="28"/>
+          <w:szCs w:val="28"/>
+        </w:rPr>
+        <w:t>, содержащее</w:t>
+      </w:r>
+      <w:r>
+        <w:rPr>
+          <w:rFonts w:ascii="Times New Roman" w:hAnsi="Times New Roman" w:cs="Times New Roman"/>
+          <w:sz w:val="28"/>
+          <w:szCs w:val="28"/>
+        </w:rPr>
+        <w:t xml:space="preserve"> кнопку, с помощью которой он может </w:t>
+      </w:r>
+      <w:r>
+        <w:rPr>
+          <w:rFonts w:ascii="Times New Roman" w:hAnsi="Times New Roman" w:cs="Times New Roman"/>
+          <w:sz w:val="28"/>
+          <w:szCs w:val="28"/>
+        </w:rPr>
+        <w:t>принять предложение</w:t>
+      </w:r>
+      <w:r>
+        <w:rPr>
+          <w:rFonts w:ascii="Times New Roman" w:hAnsi="Times New Roman" w:cs="Times New Roman"/>
+          <w:sz w:val="28"/>
+          <w:szCs w:val="28"/>
+        </w:rPr>
+        <w:t xml:space="preserve">, кнопку, с помощью которой он может отказаться от </w:t>
+      </w:r>
+      <w:r>
+        <w:rPr>
+          <w:rFonts w:ascii="Times New Roman" w:hAnsi="Times New Roman" w:cs="Times New Roman"/>
+          <w:sz w:val="28"/>
+          <w:szCs w:val="28"/>
+        </w:rPr>
+        <w:t>предложения</w:t>
+      </w:r>
+      <w:r>
+        <w:rPr>
+          <w:rFonts w:ascii="Times New Roman" w:hAnsi="Times New Roman" w:cs="Times New Roman"/>
+          <w:sz w:val="28"/>
+          <w:szCs w:val="28"/>
+        </w:rPr>
+        <w:t xml:space="preserve"> и аналогичный таймер обратного отсчета, как и у предложившего игрока.</w:t>
+      </w:r>
+      <w:r>
+        <w:rPr>
+          <w:rFonts w:ascii="Times New Roman" w:hAnsi="Times New Roman" w:cs="Times New Roman"/>
+          <w:sz w:val="28"/>
+          <w:szCs w:val="28"/>
+        </w:rPr>
+        <w:t xml:space="preserve"> </w:t>
+      </w:r>
       <w:bookmarkStart w:id="0" w:name="_GoBack"/>
       <w:bookmarkEnd w:id="0"/>
       <w:r>
@@ -343,31 +1155,39 @@
           <w:sz w:val="28"/>
           <w:szCs w:val="28"/>
         </w:rPr>
-        <w:t>, запускаемой на сервере</w:t>
-      </w:r>
-      <w:r>
-        <w:rPr>
-          <w:rFonts w:ascii="Times New Roman" w:hAnsi="Times New Roman" w:cs="Times New Roman"/>
-          <w:sz w:val="28"/>
-          <w:szCs w:val="28"/>
-        </w:rPr>
-        <w:t>,</w:t>
-      </w:r>
-      <w:r>
-        <w:rPr>
-          <w:rFonts w:ascii="Times New Roman" w:hAnsi="Times New Roman" w:cs="Times New Roman"/>
-          <w:sz w:val="28"/>
-          <w:szCs w:val="28"/>
-        </w:rPr>
-        <w:t xml:space="preserve"> и</w:t>
-      </w:r>
-      <w:r>
-        <w:rPr>
-          <w:rFonts w:ascii="Times New Roman" w:hAnsi="Times New Roman" w:cs="Times New Roman"/>
-          <w:sz w:val="28"/>
-          <w:szCs w:val="28"/>
-        </w:rPr>
-        <w:t xml:space="preserve"> к которой подсоединяется клиентская часть.</w:t>
+        <w:t>Также должна быть возможность</w:t>
+      </w:r>
+      <w:r>
+        <w:rPr>
+          <w:rFonts w:ascii="Times New Roman" w:hAnsi="Times New Roman" w:cs="Times New Roman"/>
+          <w:sz w:val="28"/>
+          <w:szCs w:val="28"/>
+        </w:rPr>
+        <w:t xml:space="preserve"> выйти из игры без подтверждения</w:t>
+      </w:r>
+      <w:r>
+        <w:rPr>
+          <w:rFonts w:ascii="Times New Roman" w:hAnsi="Times New Roman" w:cs="Times New Roman"/>
+          <w:sz w:val="28"/>
+          <w:szCs w:val="28"/>
+        </w:rPr>
+        <w:t>, закрыв окно браузера либо нажав на специальную кнопку</w:t>
+      </w:r>
+      <w:r>
+        <w:rPr>
+          <w:rFonts w:ascii="Times New Roman" w:hAnsi="Times New Roman" w:cs="Times New Roman"/>
+          <w:sz w:val="28"/>
+          <w:szCs w:val="28"/>
+        </w:rPr>
+        <w:t>, тем самым признав поражение.</w:t>
+      </w:r>
+      <w:r>
+        <w:rPr>
+          <w:rFonts w:ascii="Times New Roman" w:hAnsi="Times New Roman" w:cs="Times New Roman"/>
+          <w:sz w:val="28"/>
+          <w:szCs w:val="28"/>
+        </w:rPr>
+        <w:t xml:space="preserve"> После окончания игры пользователь возвращается на экран ожидания.</w:t>
       </w:r>
     </w:p>
     <w:p>
@@ -375,7 +1195,7 @@
         <w:pStyle w:val="2"/>
       </w:pPr>
       <w:r>
-        <w:t>Клиентская часть</w:t>
+        <w:t>Серверная часть</w:t>
       </w:r>
     </w:p>
     <w:p>
@@ -401,15 +1221,87 @@
           <w:sz w:val="28"/>
           <w:szCs w:val="28"/>
         </w:rPr>
-        <w:t xml:space="preserve">Клиентская часть </w:t>
-      </w:r>
-      <w:r>
-        <w:rPr>
-          <w:rFonts w:ascii="Times New Roman" w:hAnsi="Times New Roman" w:cs="Times New Roman"/>
-          <w:sz w:val="28"/>
-          <w:szCs w:val="28"/>
-        </w:rPr>
-        <w:t xml:space="preserve">должна быть представлена в виде </w:t>
+        <w:t xml:space="preserve">Серверная часть </w:t>
+      </w:r>
+      <w:r>
+        <w:rPr>
+          <w:rFonts w:ascii="Times New Roman" w:hAnsi="Times New Roman" w:cs="Times New Roman"/>
+          <w:sz w:val="28"/>
+          <w:szCs w:val="28"/>
+        </w:rPr>
+        <w:t>должна обрабатывать регистрации</w:t>
+      </w:r>
+      <w:r>
+        <w:rPr>
+          <w:rFonts w:ascii="Times New Roman" w:hAnsi="Times New Roman" w:cs="Times New Roman"/>
+          <w:sz w:val="28"/>
+          <w:szCs w:val="28"/>
+        </w:rPr>
+        <w:t xml:space="preserve"> пользователей и хранить в базе данных информацию о них</w:t>
+      </w:r>
+      <w:r>
+        <w:rPr>
+          <w:rFonts w:ascii="Times New Roman" w:hAnsi="Times New Roman" w:cs="Times New Roman"/>
+          <w:sz w:val="28"/>
+          <w:szCs w:val="28"/>
+        </w:rPr>
+        <w:t xml:space="preserve"> (имя пользователя, пароль, рейтинг)</w:t>
+      </w:r>
+      <w:r>
+        <w:rPr>
+          <w:rFonts w:ascii="Times New Roman" w:hAnsi="Times New Roman" w:cs="Times New Roman"/>
+          <w:sz w:val="28"/>
+          <w:szCs w:val="28"/>
+        </w:rPr>
+        <w:t>.</w:t>
+      </w:r>
+      <w:r>
+        <w:rPr>
+          <w:rFonts w:ascii="Times New Roman" w:hAnsi="Times New Roman" w:cs="Times New Roman"/>
+          <w:sz w:val="28"/>
+          <w:szCs w:val="28"/>
+        </w:rPr>
+        <w:t xml:space="preserve"> Также она</w:t>
+      </w:r>
+      <w:r>
+        <w:rPr>
+          <w:rFonts w:ascii="Times New Roman" w:hAnsi="Times New Roman" w:cs="Times New Roman"/>
+          <w:sz w:val="28"/>
+          <w:szCs w:val="28"/>
+        </w:rPr>
+        <w:t xml:space="preserve"> должна принимать ходы игроков, проверять их корректность, находить и обводить окружающие зоны, производить пересчет</w:t>
+      </w:r>
+      <w:r>
+        <w:rPr>
+          <w:rFonts w:ascii="Times New Roman" w:hAnsi="Times New Roman" w:cs="Times New Roman"/>
+          <w:sz w:val="28"/>
+          <w:szCs w:val="28"/>
+        </w:rPr>
+        <w:t xml:space="preserve"> очков</w:t>
+      </w:r>
+      <w:r>
+        <w:rPr>
+          <w:rFonts w:ascii="Times New Roman" w:hAnsi="Times New Roman" w:cs="Times New Roman"/>
+          <w:sz w:val="28"/>
+          <w:szCs w:val="28"/>
+        </w:rPr>
+        <w:t xml:space="preserve"> игроков, синхронизировать поля между игро</w:t>
+      </w:r>
+      <w:r>
+        <w:rPr>
+          <w:rFonts w:ascii="Times New Roman" w:hAnsi="Times New Roman" w:cs="Times New Roman"/>
+          <w:sz w:val="28"/>
+          <w:szCs w:val="28"/>
+        </w:rPr>
+        <w:t>ками</w:t>
+      </w:r>
+      <w:r>
+        <w:rPr>
+          <w:rFonts w:ascii="Times New Roman" w:hAnsi="Times New Roman" w:cs="Times New Roman"/>
+          <w:sz w:val="28"/>
+          <w:szCs w:val="28"/>
+        </w:rPr>
+        <w:t xml:space="preserve">. Синхронизация должна выполняться с помощью </w:t>
       </w:r>
       <w:r>
         <w:rPr>
@@ -418,119 +1310,103 @@
           <w:szCs w:val="28"/>
           <w:lang w:val="en-US"/>
         </w:rPr>
-        <w:t>web-</w:t>
-      </w:r>
-      <w:r>
-        <w:rPr>
-          <w:rFonts w:ascii="Times New Roman" w:hAnsi="Times New Roman" w:cs="Times New Roman"/>
-          <w:sz w:val="28"/>
-          <w:szCs w:val="28"/>
-        </w:rPr>
-        <w:t>приложения. При первом заходе в игру</w:t>
-      </w:r>
-      <w:r>
-        <w:rPr>
-          <w:rFonts w:ascii="Times New Roman" w:hAnsi="Times New Roman" w:cs="Times New Roman"/>
-          <w:sz w:val="28"/>
-          <w:szCs w:val="28"/>
-        </w:rPr>
-        <w:t xml:space="preserve"> программа должна предоставить пользователю</w:t>
-      </w:r>
-      <w:r>
-        <w:rPr>
-          <w:rFonts w:ascii="Times New Roman" w:hAnsi="Times New Roman" w:cs="Times New Roman"/>
-          <w:sz w:val="28"/>
-          <w:szCs w:val="28"/>
-        </w:rPr>
-        <w:t xml:space="preserve"> возможность зарегистрироваться </w:t>
-      </w:r>
-      <w:r>
-        <w:rPr>
-          <w:rFonts w:ascii="Times New Roman" w:hAnsi="Times New Roman" w:cs="Times New Roman"/>
-          <w:sz w:val="28"/>
-          <w:szCs w:val="28"/>
-        </w:rPr>
-        <w:t xml:space="preserve">на сайте, </w:t>
-      </w:r>
-      <w:r>
-        <w:rPr>
-          <w:rFonts w:ascii="Times New Roman" w:hAnsi="Times New Roman" w:cs="Times New Roman"/>
-          <w:sz w:val="28"/>
-          <w:szCs w:val="28"/>
-        </w:rPr>
-        <w:t>введя</w:t>
-      </w:r>
-      <w:r>
-        <w:rPr>
-          <w:rFonts w:ascii="Times New Roman" w:hAnsi="Times New Roman" w:cs="Times New Roman"/>
-          <w:sz w:val="28"/>
-          <w:szCs w:val="28"/>
-        </w:rPr>
-        <w:t xml:space="preserve"> имя пользователя и пароль. После регистрации пользователю назначается начальный рейтинг 1600</w:t>
-      </w:r>
-      <w:r>
-        <w:rPr>
-          <w:rFonts w:ascii="Times New Roman" w:hAnsi="Times New Roman" w:cs="Times New Roman"/>
-          <w:sz w:val="28"/>
-          <w:szCs w:val="28"/>
-        </w:rPr>
-        <w:t>. Рейтинг характеризует опытность пользователя (чем больше – тем лучше) и пересчитывается по итогам каждой игры с участием этого пользователя</w:t>
-      </w:r>
-      <w:r>
-        <w:rPr>
-          <w:rFonts w:ascii="Times New Roman" w:hAnsi="Times New Roman" w:cs="Times New Roman"/>
-          <w:sz w:val="28"/>
-          <w:szCs w:val="28"/>
-        </w:rPr>
-        <w:t>. Далее</w:t>
-      </w:r>
-      <w:r>
-        <w:rPr>
-          <w:rFonts w:ascii="Times New Roman" w:hAnsi="Times New Roman" w:cs="Times New Roman"/>
-          <w:sz w:val="28"/>
-          <w:szCs w:val="28"/>
-        </w:rPr>
-        <w:t xml:space="preserve"> программа должна позволя</w:t>
-      </w:r>
-      <w:r>
-        <w:rPr>
-          <w:rFonts w:ascii="Times New Roman" w:hAnsi="Times New Roman" w:cs="Times New Roman"/>
-          <w:sz w:val="28"/>
-          <w:szCs w:val="28"/>
-        </w:rPr>
-        <w:t>ть</w:t>
-      </w:r>
-      <w:r>
-        <w:rPr>
-          <w:rFonts w:ascii="Times New Roman" w:hAnsi="Times New Roman" w:cs="Times New Roman"/>
-          <w:sz w:val="28"/>
-          <w:szCs w:val="28"/>
-        </w:rPr>
-        <w:t xml:space="preserve"> пользовател</w:t>
-      </w:r>
-      <w:r>
-        <w:rPr>
-          <w:rFonts w:ascii="Times New Roman" w:hAnsi="Times New Roman" w:cs="Times New Roman"/>
-          <w:sz w:val="28"/>
-          <w:szCs w:val="28"/>
-        </w:rPr>
-        <w:t>ю</w:t>
-      </w:r>
-      <w:r>
-        <w:rPr>
-          <w:rFonts w:ascii="Times New Roman" w:hAnsi="Times New Roman" w:cs="Times New Roman"/>
-          <w:sz w:val="28"/>
-          <w:szCs w:val="28"/>
-        </w:rPr>
-        <w:t xml:space="preserve"> войт</w:t>
-      </w:r>
-      <w:r>
-        <w:rPr>
-          <w:rFonts w:ascii="Times New Roman" w:hAnsi="Times New Roman" w:cs="Times New Roman"/>
-          <w:sz w:val="28"/>
-          <w:szCs w:val="28"/>
-        </w:rPr>
-        <w:t>и под своими данными в систему путем ввода в окне авторизации имени пользователя и пароля, указанного при регистрации.</w:t>
+        <w:t xml:space="preserve">pub/sub </w:t>
+      </w:r>
+      <w:r>
+        <w:rPr>
+          <w:rFonts w:ascii="Times New Roman" w:hAnsi="Times New Roman" w:cs="Times New Roman"/>
+          <w:sz w:val="28"/>
+          <w:szCs w:val="28"/>
+        </w:rPr>
+        <w:t>каналов: для каждой игры</w:t>
+      </w:r>
+      <w:r>
+        <w:rPr>
+          <w:rFonts w:ascii="Times New Roman" w:hAnsi="Times New Roman" w:cs="Times New Roman"/>
+          <w:sz w:val="28"/>
+          <w:szCs w:val="28"/>
+        </w:rPr>
+        <w:t xml:space="preserve"> должен организовываться собственный</w:t>
+      </w:r>
+      <w:r>
+        <w:rPr>
+          <w:rFonts w:ascii="Times New Roman" w:hAnsi="Times New Roman" w:cs="Times New Roman"/>
+          <w:sz w:val="28"/>
+          <w:szCs w:val="28"/>
+        </w:rPr>
+        <w:t xml:space="preserve"> канал, на который подписываются</w:t>
+      </w:r>
+      <w:r>
+        <w:rPr>
+          <w:rFonts w:ascii="Times New Roman" w:hAnsi="Times New Roman" w:cs="Times New Roman"/>
+          <w:sz w:val="28"/>
+          <w:szCs w:val="28"/>
+        </w:rPr>
+        <w:t xml:space="preserve"> клиентские части</w:t>
+      </w:r>
+      <w:r>
+        <w:rPr>
+          <w:rFonts w:ascii="Times New Roman" w:hAnsi="Times New Roman" w:cs="Times New Roman"/>
+          <w:sz w:val="28"/>
+          <w:szCs w:val="28"/>
+        </w:rPr>
+        <w:t xml:space="preserve"> </w:t>
+      </w:r>
+      <w:r>
+        <w:rPr>
+          <w:rFonts w:ascii="Times New Roman" w:hAnsi="Times New Roman" w:cs="Times New Roman"/>
+          <w:sz w:val="28"/>
+          <w:szCs w:val="28"/>
+        </w:rPr>
+        <w:t>обоих игроков</w:t>
+      </w:r>
+      <w:r>
+        <w:rPr>
+          <w:rFonts w:ascii="Times New Roman" w:hAnsi="Times New Roman" w:cs="Times New Roman"/>
+          <w:sz w:val="28"/>
+          <w:szCs w:val="28"/>
+        </w:rPr>
+        <w:t xml:space="preserve">, на данном канале </w:t>
+      </w:r>
+      <w:r>
+        <w:rPr>
+          <w:rFonts w:ascii="Times New Roman" w:hAnsi="Times New Roman" w:cs="Times New Roman"/>
+          <w:sz w:val="28"/>
+          <w:szCs w:val="28"/>
+        </w:rPr>
+        <w:t>серверная часть должна публиковать</w:t>
+      </w:r>
+      <w:r>
+        <w:rPr>
+          <w:rFonts w:ascii="Times New Roman" w:hAnsi="Times New Roman" w:cs="Times New Roman"/>
+          <w:sz w:val="28"/>
+          <w:szCs w:val="28"/>
+        </w:rPr>
+        <w:t xml:space="preserve"> события, такие как ход </w:t>
+      </w:r>
+      <w:r>
+        <w:rPr>
+          <w:rFonts w:ascii="Times New Roman" w:hAnsi="Times New Roman" w:cs="Times New Roman"/>
+          <w:sz w:val="28"/>
+          <w:szCs w:val="28"/>
+        </w:rPr>
+        <w:t>игрока</w:t>
+      </w:r>
+      <w:r>
+        <w:rPr>
+          <w:rFonts w:ascii="Times New Roman" w:hAnsi="Times New Roman" w:cs="Times New Roman"/>
+          <w:sz w:val="28"/>
+          <w:szCs w:val="28"/>
+        </w:rPr>
+        <w:t>, пред</w:t>
+      </w:r>
+      <w:r>
+        <w:rPr>
+          <w:rFonts w:ascii="Times New Roman" w:hAnsi="Times New Roman" w:cs="Times New Roman"/>
+          <w:sz w:val="28"/>
+          <w:szCs w:val="28"/>
+        </w:rPr>
+        <w:t>ложения ничьи и завершение игры. Клиентская часть в реальном времени обрабатывает эти события и отображает на экране.</w:t>
       </w:r>
     </w:p>
     <w:p>
@@ -549,185 +1425,34 @@
           <w:szCs w:val="28"/>
         </w:rPr>
         <w:tab/>
-        <w:t xml:space="preserve">После входа игрок </w:t>
-      </w:r>
-      <w:r>
-        <w:rPr>
-          <w:rFonts w:ascii="Times New Roman" w:hAnsi="Times New Roman" w:cs="Times New Roman"/>
-          <w:sz w:val="28"/>
-          <w:szCs w:val="28"/>
-        </w:rPr>
-        <w:t>попадает</w:t>
-      </w:r>
-      <w:r>
-        <w:rPr>
-          <w:rFonts w:ascii="Times New Roman" w:hAnsi="Times New Roman" w:cs="Times New Roman"/>
-          <w:sz w:val="28"/>
-          <w:szCs w:val="28"/>
-        </w:rPr>
-        <w:t xml:space="preserve"> в</w:t>
-      </w:r>
-      <w:r>
-        <w:rPr>
-          <w:rFonts w:ascii="Times New Roman" w:hAnsi="Times New Roman" w:cs="Times New Roman"/>
-          <w:sz w:val="28"/>
-          <w:szCs w:val="28"/>
-        </w:rPr>
-        <w:t xml:space="preserve"> режим ожидания</w:t>
-      </w:r>
-      <w:r>
-        <w:rPr>
-          <w:rFonts w:ascii="Times New Roman" w:hAnsi="Times New Roman" w:cs="Times New Roman"/>
-          <w:sz w:val="28"/>
-          <w:szCs w:val="28"/>
-        </w:rPr>
-        <w:t xml:space="preserve"> соперника. </w:t>
-      </w:r>
-      <w:r>
-        <w:rPr>
-          <w:rFonts w:ascii="Times New Roman" w:hAnsi="Times New Roman" w:cs="Times New Roman"/>
-          <w:sz w:val="28"/>
-          <w:szCs w:val="28"/>
-        </w:rPr>
-        <w:t>В этом случае п</w:t>
-      </w:r>
-      <w:r>
-        <w:rPr>
-          <w:rFonts w:ascii="Times New Roman" w:hAnsi="Times New Roman" w:cs="Times New Roman"/>
-          <w:sz w:val="28"/>
-          <w:szCs w:val="28"/>
-        </w:rPr>
-        <w:t>рограмма должна отобразить список игроков</w:t>
-      </w:r>
-      <w:r>
-        <w:rPr>
-          <w:rFonts w:ascii="Times New Roman" w:hAnsi="Times New Roman" w:cs="Times New Roman"/>
-          <w:sz w:val="28"/>
-          <w:szCs w:val="28"/>
-        </w:rPr>
-        <w:t xml:space="preserve"> вместе с их рейтингом</w:t>
-      </w:r>
-      <w:r>
-        <w:rPr>
-          <w:rFonts w:ascii="Times New Roman" w:hAnsi="Times New Roman" w:cs="Times New Roman"/>
-          <w:sz w:val="28"/>
-          <w:szCs w:val="28"/>
-        </w:rPr>
-        <w:t>, также ожидающих игру. Игроки отсортированы по рейтингу в возрастающем порядке. Также программа должна позволять игроку применить фильтр к данному списку</w:t>
-      </w:r>
-      <w:r>
-        <w:rPr>
-          <w:rFonts w:ascii="Times New Roman" w:hAnsi="Times New Roman" w:cs="Times New Roman"/>
-          <w:sz w:val="28"/>
-          <w:szCs w:val="28"/>
-        </w:rPr>
-        <w:t xml:space="preserve"> путем нажатия кнопки «фильтр» сверху списка пользователей. После нажатия кнопки </w:t>
-      </w:r>
-      <w:r>
-        <w:rPr>
-          <w:rFonts w:ascii="Times New Roman" w:hAnsi="Times New Roman" w:cs="Times New Roman"/>
-          <w:sz w:val="28"/>
-          <w:szCs w:val="28"/>
-        </w:rPr>
-        <w:t>программа должна отобразить панель</w:t>
-      </w:r>
-      <w:r>
-        <w:rPr>
-          <w:rFonts w:ascii="Times New Roman" w:hAnsi="Times New Roman" w:cs="Times New Roman"/>
-          <w:sz w:val="28"/>
-          <w:szCs w:val="28"/>
-        </w:rPr>
-        <w:t>, в котором можно выбрать способ фильтрования. Ф</w:t>
-      </w:r>
-      <w:r>
-        <w:rPr>
-          <w:rFonts w:ascii="Times New Roman" w:hAnsi="Times New Roman" w:cs="Times New Roman"/>
-          <w:sz w:val="28"/>
-          <w:szCs w:val="28"/>
-        </w:rPr>
-        <w:t>ильтровать позволяется либо по рейтингу (вводится диапазон значений</w:t>
-      </w:r>
-      <w:r>
-        <w:rPr>
-          <w:rFonts w:ascii="Times New Roman" w:hAnsi="Times New Roman" w:cs="Times New Roman"/>
-          <w:sz w:val="28"/>
-          <w:szCs w:val="28"/>
-        </w:rPr>
-        <w:t xml:space="preserve"> с помощью двух ползунков на одной линии, задающих минимальный и максимальный рейтинг</w:t>
-      </w:r>
-      <w:r>
-        <w:rPr>
-          <w:rFonts w:ascii="Times New Roman" w:hAnsi="Times New Roman" w:cs="Times New Roman"/>
-          <w:sz w:val="28"/>
-          <w:szCs w:val="28"/>
-        </w:rPr>
-        <w:t>), либо по имени.</w:t>
-      </w:r>
-      <w:r>
-        <w:rPr>
-          <w:rFonts w:ascii="Times New Roman" w:hAnsi="Times New Roman" w:cs="Times New Roman"/>
-          <w:sz w:val="28"/>
-          <w:szCs w:val="28"/>
-        </w:rPr>
-        <w:t xml:space="preserve"> Чтобы применить фильтр, пользователь </w:t>
-      </w:r>
-      <w:r>
-        <w:rPr>
-          <w:rFonts w:ascii="Times New Roman" w:hAnsi="Times New Roman" w:cs="Times New Roman"/>
-          <w:sz w:val="28"/>
-          <w:szCs w:val="28"/>
-        </w:rPr>
-        <w:lastRenderedPageBreak/>
-        <w:t>должен нажать на кнопку «Применить», чтобы сбросить фильтр, пользователь должен нажать на кнопку «Сброс».</w:t>
-      </w:r>
-      <w:r>
-        <w:rPr>
-          <w:rFonts w:ascii="Times New Roman" w:hAnsi="Times New Roman" w:cs="Times New Roman"/>
-          <w:sz w:val="28"/>
-          <w:szCs w:val="28"/>
-        </w:rPr>
-        <w:t xml:space="preserve"> После того, как список удовлетворяющих соперников был сформирован</w:t>
-      </w:r>
-      <w:r>
-        <w:rPr>
-          <w:rFonts w:ascii="Times New Roman" w:hAnsi="Times New Roman" w:cs="Times New Roman"/>
-          <w:sz w:val="28"/>
-          <w:szCs w:val="28"/>
-        </w:rPr>
-        <w:t>, игрок должен иметь возможность либо самостоятельно выбрать понравившегося игрока</w:t>
-      </w:r>
-      <w:r>
-        <w:rPr>
-          <w:rFonts w:ascii="Times New Roman" w:hAnsi="Times New Roman" w:cs="Times New Roman"/>
-          <w:sz w:val="28"/>
-          <w:szCs w:val="28"/>
-        </w:rPr>
-        <w:t>, нажав на него в списке</w:t>
-      </w:r>
-      <w:r>
-        <w:rPr>
-          <w:rFonts w:ascii="Times New Roman" w:hAnsi="Times New Roman" w:cs="Times New Roman"/>
-          <w:sz w:val="28"/>
-          <w:szCs w:val="28"/>
-        </w:rPr>
-        <w:t>, либо позволить программе сделать это случайно</w:t>
-      </w:r>
-      <w:r>
-        <w:rPr>
-          <w:rFonts w:ascii="Times New Roman" w:hAnsi="Times New Roman" w:cs="Times New Roman"/>
-          <w:sz w:val="28"/>
-          <w:szCs w:val="28"/>
-        </w:rPr>
-        <w:t xml:space="preserve"> из сформированного списка</w:t>
-      </w:r>
-      <w:r>
-        <w:rPr>
-          <w:rFonts w:ascii="Times New Roman" w:hAnsi="Times New Roman" w:cs="Times New Roman"/>
-          <w:sz w:val="28"/>
-          <w:szCs w:val="28"/>
-        </w:rPr>
-        <w:t>, для этого пользователь должен нажать на кнопку «Случайный выбор», находящуюся под кнопкой «Фильтр»</w:t>
-      </w:r>
+        <w:t>После окончания игры программа должна подсчит</w:t>
+      </w:r>
+      <w:r>
+        <w:rPr>
+          <w:rFonts w:ascii="Times New Roman" w:hAnsi="Times New Roman" w:cs="Times New Roman"/>
+          <w:sz w:val="28"/>
+          <w:szCs w:val="28"/>
+        </w:rPr>
+        <w:t>ыв</w:t>
+      </w:r>
+      <w:r>
+        <w:rPr>
+          <w:rFonts w:ascii="Times New Roman" w:hAnsi="Times New Roman" w:cs="Times New Roman"/>
+          <w:sz w:val="28"/>
+          <w:szCs w:val="28"/>
+        </w:rPr>
+        <w:t xml:space="preserve">ать новый рейтинг игроков в зависимости от исхода игры по системе </w:t>
+      </w:r>
+      <w:proofErr w:type="spellStart"/>
+      <w:r>
+        <w:rPr>
+          <w:rFonts w:ascii="Times New Roman" w:hAnsi="Times New Roman" w:cs="Times New Roman"/>
+          <w:sz w:val="28"/>
+          <w:szCs w:val="28"/>
+        </w:rPr>
+        <w:t>Эло</w:t>
+      </w:r>
+      <w:proofErr w:type="spellEnd"/>
       <w:r>
         <w:rPr>
           <w:rFonts w:ascii="Times New Roman" w:hAnsi="Times New Roman" w:cs="Times New Roman"/>
@@ -737,142 +1462,6 @@
         <w:t>.</w:t>
       </w:r>
       <w:r>
-        <w:rPr>
-          <w:rFonts w:ascii="Times New Roman" w:hAnsi="Times New Roman" w:cs="Times New Roman"/>
-          <w:sz w:val="28"/>
-          <w:szCs w:val="28"/>
-        </w:rPr>
-        <w:t xml:space="preserve"> После нажатия кнопки программа должна отобразить панель, содержащую надпись «ожидание ответа», к</w:t>
-      </w:r>
-      <w:r>
-        <w:rPr>
-          <w:rFonts w:ascii="Times New Roman" w:hAnsi="Times New Roman" w:cs="Times New Roman"/>
-          <w:sz w:val="28"/>
-          <w:szCs w:val="28"/>
-        </w:rPr>
-        <w:t>нопку, позволяющую отменить выбор</w:t>
-      </w:r>
-      <w:r>
-        <w:rPr>
-          <w:rFonts w:ascii="Times New Roman" w:hAnsi="Times New Roman" w:cs="Times New Roman"/>
-          <w:sz w:val="28"/>
-          <w:szCs w:val="28"/>
-        </w:rPr>
-        <w:t xml:space="preserve"> и таймер обратного отсчета, имеющий начальное значение 15 секунд. По окончании времени, либо при отказе соперника программа должна отобразить сообщение о том, что соперник отказался от игры.</w:t>
-      </w:r>
-      <w:r>
-        <w:rPr>
-          <w:rFonts w:ascii="Times New Roman" w:hAnsi="Times New Roman" w:cs="Times New Roman"/>
-          <w:sz w:val="28"/>
-          <w:szCs w:val="28"/>
-        </w:rPr>
-        <w:t xml:space="preserve"> У выбранного соперника программа должна вывести подтверждение, содержащее информацию об игроке, выразившем ж</w:t>
-      </w:r>
-      <w:r>
-        <w:rPr>
-          <w:rFonts w:ascii="Times New Roman" w:hAnsi="Times New Roman" w:cs="Times New Roman"/>
-          <w:sz w:val="28"/>
-          <w:szCs w:val="28"/>
-        </w:rPr>
-        <w:t xml:space="preserve">елание </w:t>
-      </w:r>
-      <w:r>
-        <w:rPr>
-          <w:rFonts w:ascii="Times New Roman" w:hAnsi="Times New Roman" w:cs="Times New Roman"/>
-          <w:sz w:val="28"/>
-          <w:szCs w:val="28"/>
-        </w:rPr>
-        <w:t>сразиться с ним,</w:t>
-      </w:r>
-      <w:r>
-        <w:rPr>
-          <w:rFonts w:ascii="Times New Roman" w:hAnsi="Times New Roman" w:cs="Times New Roman"/>
-          <w:sz w:val="28"/>
-          <w:szCs w:val="28"/>
-        </w:rPr>
-        <w:t xml:space="preserve"> кнопку</w:t>
-      </w:r>
-      <w:r>
-        <w:rPr>
-          <w:rFonts w:ascii="Times New Roman" w:hAnsi="Times New Roman" w:cs="Times New Roman"/>
-          <w:sz w:val="28"/>
-          <w:szCs w:val="28"/>
-        </w:rPr>
-        <w:t>, с помощ</w:t>
-      </w:r>
-      <w:r>
-        <w:rPr>
-          <w:rFonts w:ascii="Times New Roman" w:hAnsi="Times New Roman" w:cs="Times New Roman"/>
-          <w:sz w:val="28"/>
-          <w:szCs w:val="28"/>
-        </w:rPr>
-        <w:t>ью которой он может начать игру, кнопку, с помощью которой он может отказаться от игры и аналогичный таймер обратного отсчета, как и у инициатора игры.</w:t>
-      </w:r>
-      <w:r>
-        <w:rPr>
-          <w:rFonts w:ascii="Times New Roman" w:hAnsi="Times New Roman" w:cs="Times New Roman"/>
-          <w:sz w:val="28"/>
-          <w:szCs w:val="28"/>
-        </w:rPr>
-        <w:t xml:space="preserve"> По окончании времени </w:t>
-      </w:r>
-      <w:r>
-        <w:rPr>
-          <w:rFonts w:ascii="Times New Roman" w:hAnsi="Times New Roman" w:cs="Times New Roman"/>
-          <w:sz w:val="28"/>
-          <w:szCs w:val="28"/>
-        </w:rPr>
-        <w:t>программа должна отобразить сообщение о том</w:t>
-      </w:r>
-      <w:r>
-        <w:rPr>
-          <w:rFonts w:ascii="Times New Roman" w:hAnsi="Times New Roman" w:cs="Times New Roman"/>
-          <w:sz w:val="28"/>
-          <w:szCs w:val="28"/>
-        </w:rPr>
-        <w:t>, что время ожидания истекло.</w:t>
-      </w:r>
-    </w:p>
-    <w:p>
-      <w:pPr>
-        <w:jc w:val="both"/>
-        <w:rPr>
-          <w:rFonts w:ascii="Times New Roman" w:hAnsi="Times New Roman" w:cs="Times New Roman"/>
-          <w:sz w:val="28"/>
-          <w:szCs w:val="28"/>
-        </w:rPr>
-      </w:pPr>
-      <w:r>
-        <w:rPr>
-          <w:rFonts w:ascii="Times New Roman" w:hAnsi="Times New Roman" w:cs="Times New Roman"/>
-          <w:sz w:val="28"/>
-          <w:szCs w:val="28"/>
-        </w:rPr>
-        <w:tab/>
-        <w:t>После начала игры программа должна обоим игрокам вывести одинаковое пустое поле, имя пользователя и счет первого игрока слева от поля,</w:t>
-      </w:r>
-      <w:r>
-        <w:rPr>
-          <w:rFonts w:ascii="Times New Roman" w:hAnsi="Times New Roman" w:cs="Times New Roman"/>
-          <w:sz w:val="28"/>
-          <w:szCs w:val="28"/>
-        </w:rPr>
-        <w:t xml:space="preserve"> имя пользователя и счет второго</w:t>
-      </w:r>
-      <w:r>
-        <w:rPr>
-          <w:rFonts w:ascii="Times New Roman" w:hAnsi="Times New Roman" w:cs="Times New Roman"/>
-          <w:sz w:val="28"/>
-          <w:szCs w:val="28"/>
-        </w:rPr>
-        <w:t xml:space="preserve"> игрока справа от поля, и состояние хода («ваш ход» или «ход соперника») сверху. Первым считается игрок, инициализировавший партию.</w:t>
-      </w:r>
-      <w:r>
-        <w:rPr>
-          <w:rFonts w:ascii="Times New Roman" w:hAnsi="Times New Roman" w:cs="Times New Roman"/>
-          <w:sz w:val="28"/>
-          <w:szCs w:val="28"/>
-        </w:rPr>
         <w:t xml:space="preserve"> </w:t>
       </w:r>
       <w:r>
@@ -881,512 +1470,25 @@
           <w:sz w:val="28"/>
           <w:szCs w:val="28"/>
         </w:rPr>
-        <w:t xml:space="preserve">Чтобы совершить ход, игрок должен нажать левой кнопкой мыши на пункт, который он хочет занять. </w:t>
-      </w:r>
-      <w:r>
-        <w:rPr>
-          <w:rFonts w:ascii="Times New Roman" w:hAnsi="Times New Roman" w:cs="Times New Roman"/>
-          <w:sz w:val="28"/>
-          <w:szCs w:val="28"/>
-        </w:rPr>
-        <w:t>После каждого хода программа должна</w:t>
-      </w:r>
-      <w:r>
-        <w:rPr>
-          <w:rFonts w:ascii="Times New Roman" w:hAnsi="Times New Roman" w:cs="Times New Roman"/>
-          <w:sz w:val="28"/>
-          <w:szCs w:val="28"/>
-        </w:rPr>
-        <w:t xml:space="preserve"> отправлять ход на сервер</w:t>
-      </w:r>
-      <w:r>
-        <w:rPr>
-          <w:rFonts w:ascii="Times New Roman" w:hAnsi="Times New Roman" w:cs="Times New Roman"/>
-          <w:sz w:val="28"/>
-          <w:szCs w:val="28"/>
-        </w:rPr>
-        <w:t xml:space="preserve"> и запросить у него новый счет и поле</w:t>
-      </w:r>
-      <w:r>
-        <w:rPr>
-          <w:rFonts w:ascii="Times New Roman" w:hAnsi="Times New Roman" w:cs="Times New Roman"/>
-          <w:sz w:val="28"/>
-          <w:szCs w:val="28"/>
-        </w:rPr>
-        <w:t>, на котором красным цветом выделяются точки и зам</w:t>
-      </w:r>
-      <w:r>
-        <w:rPr>
-          <w:rFonts w:ascii="Times New Roman" w:hAnsi="Times New Roman" w:cs="Times New Roman"/>
-          <w:sz w:val="28"/>
-          <w:szCs w:val="28"/>
-        </w:rPr>
-        <w:t>кнутые линии первого игрока, а синим цветом точки и замкнутые линии второго игрока</w:t>
-      </w:r>
-      <w:r>
-        <w:rPr>
-          <w:rFonts w:ascii="Times New Roman" w:hAnsi="Times New Roman" w:cs="Times New Roman"/>
-          <w:sz w:val="28"/>
-          <w:szCs w:val="28"/>
-        </w:rPr>
-        <w:t xml:space="preserve">. В случае некорректности ход должен игнорироваться, </w:t>
-      </w:r>
-      <w:r>
-        <w:rPr>
-          <w:rFonts w:ascii="Times New Roman" w:hAnsi="Times New Roman" w:cs="Times New Roman"/>
-          <w:sz w:val="28"/>
-          <w:szCs w:val="28"/>
-        </w:rPr>
-        <w:t>а пользователю должна предоставиться возможность сделать ход заново</w:t>
-      </w:r>
-      <w:r>
-        <w:rPr>
-          <w:rFonts w:ascii="Times New Roman" w:hAnsi="Times New Roman" w:cs="Times New Roman"/>
-          <w:sz w:val="28"/>
-          <w:szCs w:val="28"/>
-        </w:rPr>
-        <w:t>.</w:t>
-      </w:r>
-      <w:r>
-        <w:rPr>
-          <w:rFonts w:ascii="Times New Roman" w:hAnsi="Times New Roman" w:cs="Times New Roman"/>
-          <w:sz w:val="28"/>
-          <w:szCs w:val="28"/>
-        </w:rPr>
-        <w:t xml:space="preserve"> Также программа должна предоставить возможность либо </w:t>
-      </w:r>
-      <w:r>
-        <w:rPr>
-          <w:rFonts w:ascii="Times New Roman" w:hAnsi="Times New Roman" w:cs="Times New Roman"/>
-          <w:sz w:val="28"/>
-          <w:szCs w:val="28"/>
-        </w:rPr>
-        <w:t xml:space="preserve">предложить сопернику </w:t>
-      </w:r>
-      <w:r>
-        <w:rPr>
-          <w:rFonts w:ascii="Times New Roman" w:hAnsi="Times New Roman" w:cs="Times New Roman"/>
-          <w:sz w:val="28"/>
-          <w:szCs w:val="28"/>
-        </w:rPr>
-        <w:t>ничью, либо</w:t>
-      </w:r>
-      <w:r>
-        <w:rPr>
-          <w:rFonts w:ascii="Times New Roman" w:hAnsi="Times New Roman" w:cs="Times New Roman"/>
-          <w:sz w:val="28"/>
-          <w:szCs w:val="28"/>
-        </w:rPr>
-        <w:t xml:space="preserve"> </w:t>
-      </w:r>
-      <w:r>
-        <w:rPr>
-          <w:rFonts w:ascii="Times New Roman" w:hAnsi="Times New Roman" w:cs="Times New Roman"/>
-          <w:sz w:val="28"/>
-          <w:szCs w:val="28"/>
-        </w:rPr>
-        <w:t>завершить игру с текущим счетом</w:t>
-      </w:r>
-      <w:r>
-        <w:rPr>
-          <w:rFonts w:ascii="Times New Roman" w:hAnsi="Times New Roman" w:cs="Times New Roman"/>
-          <w:sz w:val="28"/>
-          <w:szCs w:val="28"/>
-        </w:rPr>
-        <w:t xml:space="preserve"> путем нажатия на специальные кнопки, расположенные </w:t>
-      </w:r>
-      <w:r>
-        <w:rPr>
-          <w:rFonts w:ascii="Times New Roman" w:hAnsi="Times New Roman" w:cs="Times New Roman"/>
-          <w:sz w:val="28"/>
-          <w:szCs w:val="28"/>
-        </w:rPr>
-        <w:t>под полем</w:t>
-      </w:r>
-      <w:r>
-        <w:rPr>
-          <w:rFonts w:ascii="Times New Roman" w:hAnsi="Times New Roman" w:cs="Times New Roman"/>
-          <w:sz w:val="28"/>
-          <w:szCs w:val="28"/>
-        </w:rPr>
-        <w:t>.</w:t>
-      </w:r>
-      <w:r>
-        <w:rPr>
-          <w:rFonts w:ascii="Times New Roman" w:hAnsi="Times New Roman" w:cs="Times New Roman"/>
-          <w:sz w:val="28"/>
-          <w:szCs w:val="28"/>
-        </w:rPr>
-        <w:t xml:space="preserve"> После нажатия кнопки программа должна отобразить панель, содержащую надпись «ожидание ответа», кнопку, позволяющую отменить предложение и таймер обратного отсчета, имеющий начальное значение 15 секунд. По окончании времени, либо при отказе соперника программа должна отобразить сообщение о том, что соперник отказался от предложения. У выбранного соперника программа должна вывести подтверждение</w:t>
-      </w:r>
-      <w:r>
-        <w:rPr>
-          <w:rFonts w:ascii="Times New Roman" w:hAnsi="Times New Roman" w:cs="Times New Roman"/>
-          <w:sz w:val="28"/>
-          <w:szCs w:val="28"/>
-        </w:rPr>
-        <w:t>, содержащее</w:t>
-      </w:r>
-      <w:r>
-        <w:rPr>
-          <w:rFonts w:ascii="Times New Roman" w:hAnsi="Times New Roman" w:cs="Times New Roman"/>
-          <w:sz w:val="28"/>
-          <w:szCs w:val="28"/>
-        </w:rPr>
-        <w:t xml:space="preserve"> кнопку, с помощью которой он может </w:t>
-      </w:r>
-      <w:r>
-        <w:rPr>
-          <w:rFonts w:ascii="Times New Roman" w:hAnsi="Times New Roman" w:cs="Times New Roman"/>
-          <w:sz w:val="28"/>
-          <w:szCs w:val="28"/>
-        </w:rPr>
-        <w:t>принять предложение</w:t>
-      </w:r>
-      <w:r>
-        <w:rPr>
-          <w:rFonts w:ascii="Times New Roman" w:hAnsi="Times New Roman" w:cs="Times New Roman"/>
-          <w:sz w:val="28"/>
-          <w:szCs w:val="28"/>
-        </w:rPr>
-        <w:t xml:space="preserve">, кнопку, с помощью которой он может отказаться от </w:t>
-      </w:r>
-      <w:r>
-        <w:rPr>
-          <w:rFonts w:ascii="Times New Roman" w:hAnsi="Times New Roman" w:cs="Times New Roman"/>
-          <w:sz w:val="28"/>
-          <w:szCs w:val="28"/>
-        </w:rPr>
-        <w:t>предложения</w:t>
-      </w:r>
-      <w:r>
-        <w:rPr>
-          <w:rFonts w:ascii="Times New Roman" w:hAnsi="Times New Roman" w:cs="Times New Roman"/>
-          <w:sz w:val="28"/>
-          <w:szCs w:val="28"/>
-        </w:rPr>
-        <w:t xml:space="preserve"> и аналогичный таймер обратного отсчета, как и у предложившего игрока.</w:t>
-      </w:r>
-      <w:r>
-        <w:rPr>
-          <w:rFonts w:ascii="Times New Roman" w:hAnsi="Times New Roman" w:cs="Times New Roman"/>
-          <w:sz w:val="28"/>
-          <w:szCs w:val="28"/>
-        </w:rPr>
-        <w:t xml:space="preserve"> </w:t>
-      </w:r>
-      <w:r>
-        <w:rPr>
-          <w:rFonts w:ascii="Times New Roman" w:hAnsi="Times New Roman" w:cs="Times New Roman"/>
-          <w:sz w:val="28"/>
-          <w:szCs w:val="28"/>
-        </w:rPr>
-        <w:t>По окончании времени программа должна отобразить сообщение о том, что время ожидания истекло.</w:t>
-      </w:r>
-      <w:r>
-        <w:rPr>
-          <w:rFonts w:ascii="Times New Roman" w:hAnsi="Times New Roman" w:cs="Times New Roman"/>
-          <w:sz w:val="28"/>
-          <w:szCs w:val="28"/>
-        </w:rPr>
-        <w:t xml:space="preserve"> Также должна быть возможность</w:t>
-      </w:r>
-      <w:r>
-        <w:rPr>
-          <w:rFonts w:ascii="Times New Roman" w:hAnsi="Times New Roman" w:cs="Times New Roman"/>
-          <w:sz w:val="28"/>
-          <w:szCs w:val="28"/>
-        </w:rPr>
-        <w:t xml:space="preserve"> выйти из игры без подтверждения</w:t>
-      </w:r>
-      <w:r>
-        <w:rPr>
-          <w:rFonts w:ascii="Times New Roman" w:hAnsi="Times New Roman" w:cs="Times New Roman"/>
-          <w:sz w:val="28"/>
-          <w:szCs w:val="28"/>
-        </w:rPr>
-        <w:t>, закрыв окно браузера либо нажав на специальную кнопку</w:t>
-      </w:r>
-      <w:r>
-        <w:rPr>
-          <w:rFonts w:ascii="Times New Roman" w:hAnsi="Times New Roman" w:cs="Times New Roman"/>
-          <w:sz w:val="28"/>
-          <w:szCs w:val="28"/>
-        </w:rPr>
-        <w:t>, тем самым признав поражение.</w:t>
-      </w:r>
-      <w:r>
-        <w:rPr>
-          <w:rFonts w:ascii="Times New Roman" w:hAnsi="Times New Roman" w:cs="Times New Roman"/>
-          <w:sz w:val="28"/>
-          <w:szCs w:val="28"/>
-        </w:rPr>
-        <w:t xml:space="preserve"> После окончания игры пользователь возвращается на экран ожидания.</w:t>
-      </w:r>
-    </w:p>
-    <w:p>
-      <w:pPr>
-        <w:pStyle w:val="2"/>
-      </w:pPr>
-      <w:r>
-        <w:t>Серверная часть</w:t>
-      </w:r>
-    </w:p>
-    <w:p>
-      <w:pPr>
-        <w:jc w:val="both"/>
-        <w:rPr>
-          <w:rFonts w:ascii="Times New Roman" w:hAnsi="Times New Roman" w:cs="Times New Roman"/>
-          <w:sz w:val="28"/>
-          <w:szCs w:val="28"/>
-        </w:rPr>
-      </w:pPr>
-      <w:r>
-        <w:rPr>
-          <w:rFonts w:ascii="Times New Roman" w:hAnsi="Times New Roman" w:cs="Times New Roman"/>
-          <w:sz w:val="28"/>
-          <w:szCs w:val="28"/>
-        </w:rPr>
-        <w:tab/>
-      </w:r>
-      <w:r>
-        <w:rPr>
-          <w:rFonts w:ascii="Times New Roman" w:hAnsi="Times New Roman" w:cs="Times New Roman"/>
-          <w:sz w:val="28"/>
-          <w:szCs w:val="28"/>
-        </w:rPr>
-        <w:t xml:space="preserve">Серверная часть </w:t>
-      </w:r>
-      <w:r>
-        <w:rPr>
-          <w:rFonts w:ascii="Times New Roman" w:hAnsi="Times New Roman" w:cs="Times New Roman"/>
-          <w:sz w:val="28"/>
-          <w:szCs w:val="28"/>
-        </w:rPr>
-        <w:t>должна обрабатывать регистрации</w:t>
-      </w:r>
-      <w:r>
-        <w:rPr>
-          <w:rFonts w:ascii="Times New Roman" w:hAnsi="Times New Roman" w:cs="Times New Roman"/>
-          <w:sz w:val="28"/>
-          <w:szCs w:val="28"/>
-        </w:rPr>
-        <w:t xml:space="preserve"> пользователей и хранить в базе данных информацию о них</w:t>
-      </w:r>
-      <w:r>
-        <w:rPr>
-          <w:rFonts w:ascii="Times New Roman" w:hAnsi="Times New Roman" w:cs="Times New Roman"/>
-          <w:sz w:val="28"/>
-          <w:szCs w:val="28"/>
-        </w:rPr>
-        <w:t xml:space="preserve"> (имя пользователя, пароль, рейтинг)</w:t>
-      </w:r>
-      <w:r>
-        <w:rPr>
-          <w:rFonts w:ascii="Times New Roman" w:hAnsi="Times New Roman" w:cs="Times New Roman"/>
-          <w:sz w:val="28"/>
-          <w:szCs w:val="28"/>
-        </w:rPr>
-        <w:t>.</w:t>
-      </w:r>
-      <w:r>
-        <w:rPr>
-          <w:rFonts w:ascii="Times New Roman" w:hAnsi="Times New Roman" w:cs="Times New Roman"/>
-          <w:sz w:val="28"/>
-          <w:szCs w:val="28"/>
-        </w:rPr>
-        <w:t xml:space="preserve"> Также она</w:t>
-      </w:r>
-      <w:r>
-        <w:rPr>
-          <w:rFonts w:ascii="Times New Roman" w:hAnsi="Times New Roman" w:cs="Times New Roman"/>
-          <w:sz w:val="28"/>
-          <w:szCs w:val="28"/>
-        </w:rPr>
-        <w:t xml:space="preserve"> должна принимать ходы игроков, проверять их корректность, находить и обводить окружающие зоны, производить пересчет</w:t>
-      </w:r>
-      <w:r>
-        <w:rPr>
-          <w:rFonts w:ascii="Times New Roman" w:hAnsi="Times New Roman" w:cs="Times New Roman"/>
-          <w:sz w:val="28"/>
-          <w:szCs w:val="28"/>
-        </w:rPr>
-        <w:t xml:space="preserve"> очков</w:t>
-      </w:r>
-      <w:r>
-        <w:rPr>
-          <w:rFonts w:ascii="Times New Roman" w:hAnsi="Times New Roman" w:cs="Times New Roman"/>
-          <w:sz w:val="28"/>
-          <w:szCs w:val="28"/>
-        </w:rPr>
-        <w:t xml:space="preserve"> игроков, синхронизировать поля между игро</w:t>
-      </w:r>
-      <w:r>
-        <w:rPr>
-          <w:rFonts w:ascii="Times New Roman" w:hAnsi="Times New Roman" w:cs="Times New Roman"/>
-          <w:sz w:val="28"/>
-          <w:szCs w:val="28"/>
-        </w:rPr>
-        <w:t>ками</w:t>
-      </w:r>
-      <w:r>
-        <w:rPr>
-          <w:rFonts w:ascii="Times New Roman" w:hAnsi="Times New Roman" w:cs="Times New Roman"/>
-          <w:sz w:val="28"/>
-          <w:szCs w:val="28"/>
-        </w:rPr>
-        <w:t xml:space="preserve">. Синхронизация должна выполняться с помощью </w:t>
-      </w:r>
-      <w:r>
-        <w:rPr>
-          <w:rFonts w:ascii="Times New Roman" w:hAnsi="Times New Roman" w:cs="Times New Roman"/>
-          <w:sz w:val="28"/>
-          <w:szCs w:val="28"/>
-          <w:lang w:val="en-US"/>
-        </w:rPr>
-        <w:t xml:space="preserve">pub/sub </w:t>
-      </w:r>
-      <w:r>
-        <w:rPr>
-          <w:rFonts w:ascii="Times New Roman" w:hAnsi="Times New Roman" w:cs="Times New Roman"/>
-          <w:sz w:val="28"/>
-          <w:szCs w:val="28"/>
-        </w:rPr>
-        <w:t>каналов: для каждой игры</w:t>
-      </w:r>
-      <w:r>
-        <w:rPr>
-          <w:rFonts w:ascii="Times New Roman" w:hAnsi="Times New Roman" w:cs="Times New Roman"/>
-          <w:sz w:val="28"/>
-          <w:szCs w:val="28"/>
-        </w:rPr>
-        <w:t xml:space="preserve"> должен организовываться собственный</w:t>
-      </w:r>
-      <w:r>
-        <w:rPr>
-          <w:rFonts w:ascii="Times New Roman" w:hAnsi="Times New Roman" w:cs="Times New Roman"/>
-          <w:sz w:val="28"/>
-          <w:szCs w:val="28"/>
-        </w:rPr>
-        <w:t xml:space="preserve"> канал, на который подписываются</w:t>
-      </w:r>
-      <w:r>
-        <w:rPr>
-          <w:rFonts w:ascii="Times New Roman" w:hAnsi="Times New Roman" w:cs="Times New Roman"/>
-          <w:sz w:val="28"/>
-          <w:szCs w:val="28"/>
-        </w:rPr>
-        <w:t xml:space="preserve"> клиентские части</w:t>
-      </w:r>
-      <w:r>
-        <w:rPr>
-          <w:rFonts w:ascii="Times New Roman" w:hAnsi="Times New Roman" w:cs="Times New Roman"/>
-          <w:sz w:val="28"/>
-          <w:szCs w:val="28"/>
-        </w:rPr>
-        <w:t xml:space="preserve"> </w:t>
-      </w:r>
-      <w:r>
-        <w:rPr>
-          <w:rFonts w:ascii="Times New Roman" w:hAnsi="Times New Roman" w:cs="Times New Roman"/>
-          <w:sz w:val="28"/>
-          <w:szCs w:val="28"/>
-        </w:rPr>
-        <w:t>обоих игроков</w:t>
-      </w:r>
-      <w:r>
-        <w:rPr>
-          <w:rFonts w:ascii="Times New Roman" w:hAnsi="Times New Roman" w:cs="Times New Roman"/>
-          <w:sz w:val="28"/>
-          <w:szCs w:val="28"/>
-        </w:rPr>
-        <w:t xml:space="preserve">, на данном канале </w:t>
-      </w:r>
-      <w:r>
-        <w:rPr>
-          <w:rFonts w:ascii="Times New Roman" w:hAnsi="Times New Roman" w:cs="Times New Roman"/>
-          <w:sz w:val="28"/>
-          <w:szCs w:val="28"/>
-        </w:rPr>
-        <w:t>серверная часть должна публиковать</w:t>
-      </w:r>
-      <w:r>
-        <w:rPr>
-          <w:rFonts w:ascii="Times New Roman" w:hAnsi="Times New Roman" w:cs="Times New Roman"/>
-          <w:sz w:val="28"/>
-          <w:szCs w:val="28"/>
-        </w:rPr>
-        <w:t xml:space="preserve"> события, такие как ход </w:t>
-      </w:r>
-      <w:r>
-        <w:rPr>
-          <w:rFonts w:ascii="Times New Roman" w:hAnsi="Times New Roman" w:cs="Times New Roman"/>
-          <w:sz w:val="28"/>
-          <w:szCs w:val="28"/>
-        </w:rPr>
-        <w:t>игрока</w:t>
-      </w:r>
-      <w:r>
-        <w:rPr>
-          <w:rFonts w:ascii="Times New Roman" w:hAnsi="Times New Roman" w:cs="Times New Roman"/>
-          <w:sz w:val="28"/>
-          <w:szCs w:val="28"/>
-        </w:rPr>
-        <w:t>, пред</w:t>
-      </w:r>
-      <w:r>
-        <w:rPr>
-          <w:rFonts w:ascii="Times New Roman" w:hAnsi="Times New Roman" w:cs="Times New Roman"/>
-          <w:sz w:val="28"/>
-          <w:szCs w:val="28"/>
-        </w:rPr>
-        <w:t>ложения ничьи и завершение игры. Клиентская часть в реальном времени обрабатывает эти события и отображает на экране.</w:t>
-      </w:r>
-    </w:p>
-    <w:p>
-      <w:pPr>
-        <w:jc w:val="both"/>
-        <w:rPr>
-          <w:rFonts w:ascii="Times New Roman" w:hAnsi="Times New Roman" w:cs="Times New Roman"/>
-          <w:sz w:val="28"/>
-          <w:szCs w:val="28"/>
-        </w:rPr>
-      </w:pPr>
-      <w:r>
-        <w:rPr>
-          <w:rFonts w:ascii="Times New Roman" w:hAnsi="Times New Roman" w:cs="Times New Roman"/>
-          <w:sz w:val="28"/>
-          <w:szCs w:val="28"/>
-        </w:rPr>
-        <w:tab/>
-        <w:t>После окончания игры программа должна подсчит</w:t>
-      </w:r>
-      <w:r>
-        <w:rPr>
-          <w:rFonts w:ascii="Times New Roman" w:hAnsi="Times New Roman" w:cs="Times New Roman"/>
-          <w:sz w:val="28"/>
-          <w:szCs w:val="28"/>
-        </w:rPr>
-        <w:t>ыв</w:t>
-      </w:r>
-      <w:r>
-        <w:rPr>
-          <w:rFonts w:ascii="Times New Roman" w:hAnsi="Times New Roman" w:cs="Times New Roman"/>
-          <w:sz w:val="28"/>
-          <w:szCs w:val="28"/>
-        </w:rPr>
-        <w:t>ать новый рейтинг игроков в зависимости от исхода игры по системе Эло.</w:t>
-      </w:r>
-      <w:r>
-        <w:t xml:space="preserve"> </w:t>
-      </w:r>
-      <w:r>
-        <w:rPr>
-          <w:rFonts w:ascii="Times New Roman" w:hAnsi="Times New Roman" w:cs="Times New Roman"/>
-          <w:sz w:val="28"/>
-          <w:szCs w:val="28"/>
-        </w:rPr>
-        <w:t>Сначала программа дожна вычислить вероятность выигрыша игрока A против игрока B. Эта вероятность одновременно равна наиболее вероятному количеству очков, которое наберёт игрок A в партии с B:</w:t>
+        <w:t xml:space="preserve">Сначала программа </w:t>
+      </w:r>
+      <w:proofErr w:type="spellStart"/>
+      <w:r>
+        <w:rPr>
+          <w:rFonts w:ascii="Times New Roman" w:hAnsi="Times New Roman" w:cs="Times New Roman"/>
+          <w:sz w:val="28"/>
+          <w:szCs w:val="28"/>
+        </w:rPr>
+        <w:t>дожна</w:t>
+      </w:r>
+      <w:proofErr w:type="spellEnd"/>
+      <w:r>
+        <w:rPr>
+          <w:rFonts w:ascii="Times New Roman" w:hAnsi="Times New Roman" w:cs="Times New Roman"/>
+          <w:sz w:val="28"/>
+          <w:szCs w:val="28"/>
+        </w:rPr>
+        <w:t xml:space="preserve"> вычислить вероятность выигрыша игрока A против игрока B. Эта вероятность одновременно равна наиболее вероятному количеству очков, которое наберёт игрок A в партии с B:</w:t>
       </w:r>
     </w:p>
     <w:p>
@@ -1771,6 +1873,7 @@
           <w:szCs w:val="28"/>
         </w:rPr>
       </w:pPr>
+      <w:proofErr w:type="gramStart"/>
       <w:r>
         <w:rPr>
           <w:rFonts w:ascii="Times New Roman" w:hAnsi="Times New Roman" w:cs="Times New Roman"/>
@@ -1808,6 +1911,7 @@
         </w:rPr>
         <w:t xml:space="preserve"> – новый рейтинг игрока A.</w:t>
       </w:r>
+      <w:proofErr w:type="gramEnd"/>
       <w:r>
         <w:rPr>
           <w:rFonts w:ascii="Times New Roman" w:hAnsi="Times New Roman" w:cs="Times New Roman"/>

</xml_diff>